<commit_message>
add experiment data, exception handler
</commit_message>
<xml_diff>
--- a/article/大语言模型的提示注入：威胁与防御.docx
+++ b/article/大语言模型的提示注入：威胁与防御.docx
@@ -7,19 +7,19 @@
       <w:pPr>
         <w:jc w:val="center"/>
         <w:rPr>
+          <w:rFonts w:ascii="黑体" w:eastAsia="黑体"/>
+          <w:b/>
+          <w:sz w:val="32"/>
+          <w:szCs w:val="32"/>
+        </w:rPr>
+      </w:pPr>
+      <w:r>
+        <w:rPr>
           <w:rFonts w:ascii="黑体" w:eastAsia="黑体" w:hint="eastAsia"/>
           <w:b/>
           <w:sz w:val="32"/>
           <w:szCs w:val="32"/>
         </w:rPr>
-      </w:pPr>
-      <w:r>
-        <w:rPr>
-          <w:rFonts w:ascii="黑体" w:eastAsia="黑体" w:hint="eastAsia"/>
-          <w:b/>
-          <w:sz w:val="32"/>
-          <w:szCs w:val="32"/>
-        </w:rPr>
         <w:t>大语言模型的提示注入：威胁与防御</w:t>
       </w:r>
     </w:p>
@@ -108,6 +108,31 @@
         </w:rPr>
         <w:t>2</w:t>
       </w:r>
+      <w:r>
+        <w:rPr>
+          <w:rFonts w:ascii="华文楷体" w:eastAsia="华文楷体" w:hAnsi="华文楷体" w:hint="eastAsia"/>
+          <w:sz w:val="28"/>
+          <w:szCs w:val="28"/>
+        </w:rPr>
+        <w:t>，作者</w:t>
+      </w:r>
+      <w:r>
+        <w:rPr>
+          <w:rFonts w:ascii="Times New Roman" w:eastAsia="华文楷体" w:hAnsi="Times New Roman"/>
+          <w:sz w:val="28"/>
+          <w:szCs w:val="28"/>
+        </w:rPr>
+        <w:t>C</w:t>
+      </w:r>
+      <w:r>
+        <w:rPr>
+          <w:rFonts w:ascii="Times New Roman" w:eastAsia="华文楷体" w:hAnsi="Times New Roman"/>
+          <w:sz w:val="28"/>
+          <w:szCs w:val="28"/>
+          <w:vertAlign w:val="superscript"/>
+        </w:rPr>
+        <w:t>4</w:t>
+      </w:r>
     </w:p>
     <w:p>
       <w:pPr>
@@ -270,6 +295,116 @@
         </w:rPr>
         <w:t>）</w:t>
       </w:r>
+    </w:p>
+    <w:p>
+      <w:pPr>
+        <w:jc w:val="center"/>
+        <w:rPr>
+          <w:sz w:val="18"/>
+          <w:szCs w:val="18"/>
+        </w:rPr>
+      </w:pPr>
+      <w:r>
+        <w:rPr>
+          <w:rFonts w:hint="eastAsia"/>
+          <w:sz w:val="18"/>
+          <w:szCs w:val="18"/>
+        </w:rPr>
+        <w:t>（</w:t>
+      </w:r>
+      <w:r>
+        <w:rPr>
+          <w:sz w:val="18"/>
+          <w:szCs w:val="18"/>
+        </w:rPr>
+        <w:t>3</w:t>
+      </w:r>
+      <w:r>
+        <w:rPr>
+          <w:rFonts w:hint="eastAsia"/>
+          <w:sz w:val="18"/>
+          <w:szCs w:val="18"/>
+        </w:rPr>
+        <w:t>.</w:t>
+      </w:r>
+      <w:r>
+        <w:rPr>
+          <w:rFonts w:hint="eastAsia"/>
+          <w:sz w:val="18"/>
+          <w:szCs w:val="18"/>
+        </w:rPr>
+        <w:t>单位名</w:t>
+      </w:r>
+      <w:r>
+        <w:rPr>
+          <w:sz w:val="18"/>
+          <w:szCs w:val="18"/>
+        </w:rPr>
+        <w:t>3</w:t>
+      </w:r>
+      <w:r>
+        <w:rPr>
+          <w:rFonts w:hint="eastAsia"/>
+          <w:sz w:val="18"/>
+          <w:szCs w:val="18"/>
+        </w:rPr>
+        <w:t>,</w:t>
+      </w:r>
+      <w:r>
+        <w:rPr>
+          <w:rFonts w:hint="eastAsia"/>
+          <w:sz w:val="18"/>
+          <w:szCs w:val="18"/>
+        </w:rPr>
+        <w:t>城市名</w:t>
+      </w:r>
+      <w:r>
+        <w:rPr>
+          <w:sz w:val="18"/>
+          <w:szCs w:val="18"/>
+        </w:rPr>
+        <w:t>3</w:t>
+      </w:r>
+      <w:r>
+        <w:rPr>
+          <w:rFonts w:hint="eastAsia"/>
+          <w:sz w:val="18"/>
+          <w:szCs w:val="18"/>
+        </w:rPr>
+        <w:t xml:space="preserve">   </w:t>
+      </w:r>
+      <w:r>
+        <w:rPr>
+          <w:rFonts w:hint="eastAsia"/>
+          <w:sz w:val="18"/>
+          <w:szCs w:val="18"/>
+        </w:rPr>
+        <w:t>邮政编码</w:t>
+      </w:r>
+      <w:r>
+        <w:rPr>
+          <w:sz w:val="18"/>
+          <w:szCs w:val="18"/>
+        </w:rPr>
+        <w:t>3</w:t>
+      </w:r>
+      <w:r>
+        <w:rPr>
+          <w:rFonts w:hint="eastAsia"/>
+          <w:sz w:val="18"/>
+          <w:szCs w:val="18"/>
+        </w:rPr>
+        <w:t>）</w:t>
+      </w:r>
+    </w:p>
+    <w:p>
+      <w:pPr>
+        <w:jc w:val="center"/>
+        <w:rPr>
+          <w:sz w:val="18"/>
+          <w:szCs w:val="18"/>
+        </w:rPr>
+      </w:pPr>
     </w:p>
     <w:p>
       <w:pPr>
@@ -329,23 +464,57 @@
           <w:sz w:val="18"/>
           <w:szCs w:val="18"/>
         </w:rPr>
-        <w:t>在此处输入中文摘要（字数一般不超过</w:t>
-      </w:r>
+        <w:t>大语言模型被广泛应用于软件中，利用其强大的文本推理能力，实现智能客服、机器翻译、文本分类等功能。用户与模型的交互是使用自然语言，用户输入被称为提示词。模型层面的安全威胁之一是提示注入攻击，该攻击是构造恶意提示</w:t>
+      </w:r>
+      <w:proofErr w:type="gramStart"/>
       <w:r>
         <w:rPr>
           <w:rFonts w:hint="eastAsia"/>
           <w:sz w:val="18"/>
           <w:szCs w:val="18"/>
         </w:rPr>
-        <w:t>250</w:t>
-      </w:r>
+        <w:t>词突破</w:t>
+      </w:r>
+      <w:proofErr w:type="gramEnd"/>
       <w:r>
         <w:rPr>
           <w:rFonts w:hint="eastAsia"/>
           <w:sz w:val="18"/>
           <w:szCs w:val="18"/>
         </w:rPr>
-        <w:t>字）。摘要必须反映全文中心内容，内容应包括目的、过程及方法、结论。要求论述简明、逻辑性强、尽量用短句。采用第三人称的写法，并请用过去时态叙述作者工作，用现在时态叙述作者结论。</w:t>
+        <w:t>模型限制。为了研究提示工程对该攻击的防御，列举了常见攻击方法和防御策略，并构建了基于提示词的威胁检测器。通过验证实验，说明了不同防御策略对攻击方法的防御有效性。通过对比实验，该检测器的有效率为</w:t>
+      </w:r>
+      <w:r>
+        <w:rPr>
+          <w:rFonts w:hint="eastAsia"/>
+          <w:sz w:val="18"/>
+          <w:szCs w:val="18"/>
+        </w:rPr>
+        <w:t>xxx</w:t>
+      </w:r>
+      <w:r>
+        <w:rPr>
+          <w:rFonts w:hint="eastAsia"/>
+          <w:sz w:val="18"/>
+          <w:szCs w:val="18"/>
+        </w:rPr>
+        <w:t>，加入检测器的模型可用性最高为</w:t>
+      </w:r>
+      <w:r>
+        <w:rPr>
+          <w:rFonts w:hint="eastAsia"/>
+          <w:sz w:val="18"/>
+          <w:szCs w:val="18"/>
+        </w:rPr>
+        <w:t>xxx</w:t>
+      </w:r>
+      <w:r>
+        <w:rPr>
+          <w:rFonts w:hint="eastAsia"/>
+          <w:sz w:val="18"/>
+          <w:szCs w:val="18"/>
+        </w:rPr>
+        <w:t>。该检测器可旁路部署于模型应用，极大提高应用对抗提示注入攻击的安全性。</w:t>
       </w:r>
     </w:p>
     <w:p>
@@ -378,7 +547,7 @@
           <w:sz w:val="18"/>
           <w:szCs w:val="18"/>
         </w:rPr>
-        <w:t xml:space="preserve">  </w:t>
+        <w:t xml:space="preserve"> </w:t>
       </w:r>
       <w:r>
         <w:rPr>
@@ -386,7 +555,7 @@
           <w:sz w:val="18"/>
           <w:szCs w:val="18"/>
         </w:rPr>
-        <w:t>词</w:t>
+        <w:t>人工智能安全问题研究</w:t>
       </w:r>
       <w:r>
         <w:rPr>
@@ -394,7 +563,7 @@
           <w:sz w:val="18"/>
           <w:szCs w:val="18"/>
         </w:rPr>
-        <w:t>1</w:t>
+        <w:t>；</w:t>
       </w:r>
       <w:r>
         <w:rPr>
@@ -402,7 +571,7 @@
           <w:sz w:val="18"/>
           <w:szCs w:val="18"/>
         </w:rPr>
-        <w:t>；词</w:t>
+        <w:t>语言模型</w:t>
       </w:r>
       <w:r>
         <w:rPr>
@@ -410,7 +579,7 @@
           <w:sz w:val="18"/>
           <w:szCs w:val="18"/>
         </w:rPr>
-        <w:t>2</w:t>
+        <w:t>；</w:t>
       </w:r>
       <w:r>
         <w:rPr>
@@ -418,79 +587,138 @@
           <w:sz w:val="18"/>
           <w:szCs w:val="18"/>
         </w:rPr>
-        <w:t>；词</w:t>
-      </w:r>
-      <w:r>
-        <w:rPr>
-          <w:rFonts w:hint="eastAsia"/>
+        <w:t>自然语言处理；提示注入</w:t>
+      </w:r>
+    </w:p>
+    <w:p>
+      <w:pPr>
+        <w:rPr>
+          <w:szCs w:val="21"/>
+        </w:rPr>
+      </w:pPr>
+    </w:p>
+    <w:p>
+      <w:pPr>
+        <w:rPr>
           <w:sz w:val="18"/>
           <w:szCs w:val="18"/>
         </w:rPr>
-        <w:t>3</w:t>
-      </w:r>
-      <w:r>
-        <w:rPr>
-          <w:rFonts w:hint="eastAsia"/>
+      </w:pPr>
+      <w:r>
+        <w:rPr>
+          <w:rFonts w:ascii="宋体" w:hAnsi="宋体" w:hint="eastAsia"/>
+          <w:b/>
           <w:sz w:val="18"/>
           <w:szCs w:val="18"/>
         </w:rPr>
-        <w:t>（不多于</w:t>
-      </w:r>
-      <w:r>
-        <w:rPr>
-          <w:rFonts w:hint="eastAsia"/>
+        <w:t>Abstract</w:t>
+      </w:r>
+      <w:r>
+        <w:rPr>
+          <w:rFonts w:ascii="宋体" w:hAnsi="宋体" w:hint="eastAsia"/>
+          <w:b/>
           <w:sz w:val="18"/>
           <w:szCs w:val="18"/>
         </w:rPr>
-        <w:t>5</w:t>
-      </w:r>
-      <w:r>
-        <w:rPr>
-          <w:rFonts w:hint="eastAsia"/>
+        <w:t xml:space="preserve">：  </w:t>
+      </w:r>
+      <w:r>
+        <w:rPr>
+          <w:rFonts w:ascii="宋体" w:hAnsi="宋体"/>
           <w:sz w:val="18"/>
           <w:szCs w:val="18"/>
         </w:rPr>
-        <w:t>个，选词应规范，尽量从汉语主题词表中选取）</w:t>
-      </w:r>
-    </w:p>
-    <w:p>
-      <w:pPr>
-        <w:rPr>
-          <w:rFonts w:hint="eastAsia"/>
-          <w:szCs w:val="21"/>
-        </w:rPr>
-      </w:pPr>
-    </w:p>
-    <w:p>
-      <w:pPr>
-        <w:jc w:val="center"/>
-        <w:rPr>
-          <w:rFonts w:hint="eastAsia"/>
+        <w:t>Large language models have been widely used in software, utilizing their powerful text reasoning capability to achieve intelligent customer service, machine translation, text classification, etc. The interaction between users and the model is natural language, and the user input is called prompts. One of the security threats at the model level is prompt injection, which constructs malicious prompts to bypass model restrictions. Common attack methods and defense strategies are listed to investigate the defense of prompt engineering, and a threat detector based on prompts is constructed. The effectiveness of different defense strategies against attack methods is tested through verification experiments. Through comparative experiments, the detection efficiency of this detector is xxx, and the highest availability of the model with the detector is xxx. This detector can be deployed parallel to the model application to greatly improve the robustness of applications against prompt injection.</w:t>
+      </w:r>
+    </w:p>
+    <w:p>
+      <w:pPr>
+        <w:rPr>
+          <w:sz w:val="18"/>
+          <w:szCs w:val="18"/>
+        </w:rPr>
+      </w:pPr>
+    </w:p>
+    <w:p>
+      <w:pPr>
+        <w:rPr>
+          <w:sz w:val="18"/>
+          <w:szCs w:val="18"/>
+        </w:rPr>
+      </w:pPr>
+      <w:r>
+        <w:rPr>
+          <w:rFonts w:ascii="宋体" w:hAnsi="宋体" w:hint="eastAsia"/>
+          <w:b/>
+          <w:sz w:val="18"/>
+          <w:szCs w:val="18"/>
+        </w:rPr>
+        <w:t>K</w:t>
+      </w:r>
+      <w:r>
+        <w:rPr>
+          <w:rFonts w:ascii="宋体" w:hAnsi="宋体"/>
+          <w:b/>
+          <w:sz w:val="18"/>
+          <w:szCs w:val="18"/>
+        </w:rPr>
+        <w:t>ey Words</w:t>
+      </w:r>
+      <w:r>
+        <w:rPr>
+          <w:rFonts w:ascii="宋体" w:hAnsi="宋体" w:hint="eastAsia"/>
+          <w:b/>
+          <w:sz w:val="18"/>
+          <w:szCs w:val="18"/>
+        </w:rPr>
+        <w:t>：</w:t>
+      </w:r>
+      <w:r>
+        <w:rPr>
+          <w:rFonts w:ascii="宋体" w:hAnsi="宋体" w:hint="eastAsia"/>
+          <w:sz w:val="18"/>
+          <w:szCs w:val="18"/>
+        </w:rPr>
+        <w:t xml:space="preserve"> </w:t>
+      </w:r>
+      <w:r>
+        <w:rPr>
+          <w:rFonts w:ascii="宋体" w:hAnsi="宋体"/>
+          <w:sz w:val="18"/>
+          <w:szCs w:val="18"/>
+        </w:rPr>
+        <w:t xml:space="preserve">Artificial Intelligence Security Research; Language Models; </w:t>
+      </w:r>
+      <w:r>
+        <w:rPr>
+          <w:rFonts w:ascii="宋体" w:hAnsi="宋体"/>
+          <w:sz w:val="18"/>
+          <w:szCs w:val="18"/>
+        </w:rPr>
+        <w:t>Neural Language Processing; Prompt Injection</w:t>
+      </w:r>
+    </w:p>
+    <w:p>
+      <w:pPr>
+        <w:rPr>
+          <w:rFonts w:ascii="宋体" w:hAnsi="宋体"/>
+          <w:bCs/>
           <w:color w:val="FF0000"/>
           <w:szCs w:val="21"/>
         </w:rPr>
       </w:pPr>
-      <w:r>
-        <w:rPr>
-          <w:rFonts w:hint="eastAsia"/>
-          <w:b/>
-          <w:color w:val="FF0000"/>
-          <w:sz w:val="30"/>
-          <w:szCs w:val="21"/>
-        </w:rPr>
-        <w:t>以上部分需要中英文对照</w:t>
-      </w:r>
-    </w:p>
-    <w:p>
-      <w:pPr>
-        <w:rPr>
-          <w:szCs w:val="21"/>
-        </w:rPr>
-      </w:pPr>
-    </w:p>
-    <w:p>
-      <w:pPr>
-        <w:pStyle w:val="a8"/>
+    </w:p>
+    <w:p>
+      <w:pPr>
+        <w:rPr>
+          <w:rFonts w:ascii="宋体" w:hAnsi="宋体" w:hint="eastAsia"/>
+          <w:szCs w:val="21"/>
+        </w:rPr>
+      </w:pPr>
+    </w:p>
+    <w:p>
+      <w:pPr>
+        <w:pStyle w:val="ac"/>
         <w:numPr>
           <w:ilvl w:val="0"/>
           <w:numId w:val="1"/>
@@ -517,7 +745,7 @@
       <w:pPr>
         <w:ind w:firstLine="420"/>
         <w:rPr>
-          <w:rFonts w:ascii="宋体" w:hAnsi="宋体" w:hint="eastAsia"/>
+          <w:rFonts w:ascii="宋体" w:hAnsi="宋体"/>
           <w:szCs w:val="21"/>
         </w:rPr>
       </w:pPr>
@@ -638,16 +866,24 @@
       <w:pPr>
         <w:ind w:firstLine="420"/>
         <w:rPr>
-          <w:rFonts w:ascii="宋体" w:hAnsi="宋体" w:hint="eastAsia"/>
-          <w:szCs w:val="21"/>
-        </w:rPr>
-      </w:pPr>
-      <w:r>
-        <w:rPr>
-          <w:rFonts w:ascii="宋体" w:hAnsi="宋体" w:hint="eastAsia"/>
-          <w:szCs w:val="21"/>
-        </w:rPr>
-        <w:t>大语言模型的便利性主要体现在两个方面。首先，它可以大幅提高文本处理的效率和准确率。</w:t>
+          <w:rFonts w:ascii="宋体" w:hAnsi="宋体"/>
+          <w:szCs w:val="21"/>
+        </w:rPr>
+      </w:pPr>
+      <w:r>
+        <w:rPr>
+          <w:rFonts w:ascii="宋体" w:hAnsi="宋体" w:hint="eastAsia"/>
+          <w:szCs w:val="21"/>
+        </w:rPr>
+        <w:t>大语言模型的便利性主要体现在两个方面。首先，它可以大幅提高文本处理的效率和准</w:t>
+      </w:r>
+      <w:r>
+        <w:rPr>
+          <w:rFonts w:ascii="宋体" w:hAnsi="宋体" w:hint="eastAsia"/>
+          <w:szCs w:val="21"/>
+        </w:rPr>
+        <w:lastRenderedPageBreak/>
+        <w:t>确率。</w:t>
       </w:r>
       <w:r>
         <w:rPr>
@@ -745,7 +981,7 @@
       <w:pPr>
         <w:ind w:firstLine="420"/>
         <w:rPr>
-          <w:rFonts w:ascii="宋体" w:hAnsi="宋体" w:hint="eastAsia"/>
+          <w:rFonts w:ascii="宋体" w:hAnsi="宋体"/>
           <w:szCs w:val="21"/>
         </w:rPr>
       </w:pPr>
@@ -917,7 +1153,7 @@
       <w:pPr>
         <w:ind w:firstLine="420"/>
         <w:rPr>
-          <w:rFonts w:ascii="宋体" w:hAnsi="宋体" w:hint="eastAsia"/>
+          <w:rFonts w:ascii="宋体" w:hAnsi="宋体"/>
           <w:szCs w:val="21"/>
         </w:rPr>
       </w:pPr>
@@ -996,7 +1232,7 @@
       <w:pPr>
         <w:ind w:firstLine="420"/>
         <w:rPr>
-          <w:rFonts w:ascii="宋体" w:hAnsi="宋体" w:hint="eastAsia"/>
+          <w:rFonts w:ascii="宋体" w:hAnsi="宋体"/>
           <w:szCs w:val="21"/>
         </w:rPr>
       </w:pPr>
@@ -1084,15 +1320,7 @@
           <w:rFonts w:ascii="宋体" w:hAnsi="宋体" w:hint="eastAsia"/>
           <w:szCs w:val="21"/>
         </w:rPr>
-        <w:t>，以起</w:t>
-      </w:r>
-      <w:r>
-        <w:rPr>
-          <w:rFonts w:ascii="宋体" w:hAnsi="宋体" w:hint="eastAsia"/>
-          <w:szCs w:val="21"/>
-        </w:rPr>
-        <w:lastRenderedPageBreak/>
-        <w:t>到引导和限制作用，但这样</w:t>
+        <w:t>，以起到引导和限制作用，但这样</w:t>
       </w:r>
       <w:r>
         <w:rPr>
@@ -1185,7 +1413,7 @@
       <w:pPr>
         <w:ind w:firstLine="420"/>
         <w:rPr>
-          <w:rFonts w:ascii="宋体" w:hAnsi="宋体" w:hint="eastAsia"/>
+          <w:rFonts w:ascii="宋体" w:hAnsi="宋体"/>
           <w:szCs w:val="21"/>
         </w:rPr>
       </w:pPr>
@@ -1266,7 +1494,7 @@
       <w:pPr>
         <w:ind w:firstLine="420"/>
         <w:rPr>
-          <w:rFonts w:ascii="宋体" w:hAnsi="宋体" w:hint="eastAsia"/>
+          <w:rFonts w:ascii="宋体" w:hAnsi="宋体"/>
           <w:szCs w:val="21"/>
         </w:rPr>
       </w:pPr>
@@ -1305,6 +1533,7 @@
           <w:bottom w:val="single" w:sz="6" w:space="1" w:color="auto"/>
         </w:pBdr>
         <w:rPr>
+          <w:rFonts w:hint="eastAsia"/>
           <w:szCs w:val="21"/>
         </w:rPr>
       </w:pPr>
@@ -1325,6 +1554,7 @@
           <w:bottom w:val="single" w:sz="6" w:space="1" w:color="auto"/>
         </w:pBdr>
         <w:rPr>
+          <w:rFonts w:hint="eastAsia"/>
           <w:szCs w:val="21"/>
         </w:rPr>
       </w:pPr>
@@ -1335,6 +1565,7 @@
           <w:bottom w:val="single" w:sz="6" w:space="1" w:color="auto"/>
         </w:pBdr>
         <w:rPr>
+          <w:rFonts w:hint="eastAsia"/>
           <w:szCs w:val="21"/>
         </w:rPr>
       </w:pPr>
@@ -1371,201 +1602,8 @@
     </w:p>
     <w:p>
       <w:pPr>
-        <w:pBdr>
-          <w:bottom w:val="single" w:sz="6" w:space="1" w:color="auto"/>
-        </w:pBdr>
-        <w:rPr>
-          <w:szCs w:val="21"/>
-        </w:rPr>
-      </w:pPr>
-    </w:p>
-    <w:p>
-      <w:pPr>
-        <w:pBdr>
-          <w:bottom w:val="single" w:sz="6" w:space="1" w:color="auto"/>
-        </w:pBdr>
-        <w:rPr>
-          <w:szCs w:val="21"/>
-        </w:rPr>
-      </w:pPr>
-    </w:p>
-    <w:p>
-      <w:pPr>
-        <w:pBdr>
-          <w:bottom w:val="single" w:sz="6" w:space="1" w:color="auto"/>
-        </w:pBdr>
-        <w:rPr>
-          <w:szCs w:val="21"/>
-        </w:rPr>
-      </w:pPr>
-    </w:p>
-    <w:p>
-      <w:pPr>
-        <w:pBdr>
-          <w:bottom w:val="single" w:sz="6" w:space="1" w:color="auto"/>
-        </w:pBdr>
-        <w:rPr>
-          <w:szCs w:val="21"/>
-        </w:rPr>
-      </w:pPr>
-    </w:p>
-    <w:p>
-      <w:pPr>
-        <w:pBdr>
-          <w:bottom w:val="single" w:sz="6" w:space="1" w:color="auto"/>
-        </w:pBdr>
-        <w:rPr>
-          <w:szCs w:val="21"/>
-        </w:rPr>
-      </w:pPr>
-    </w:p>
-    <w:p>
-      <w:pPr>
-        <w:pBdr>
-          <w:bottom w:val="single" w:sz="6" w:space="1" w:color="auto"/>
-        </w:pBdr>
-        <w:rPr>
-          <w:szCs w:val="21"/>
-        </w:rPr>
-      </w:pPr>
-    </w:p>
-    <w:p>
-      <w:pPr>
-        <w:pBdr>
-          <w:bottom w:val="single" w:sz="6" w:space="1" w:color="auto"/>
-        </w:pBdr>
-        <w:rPr>
-          <w:szCs w:val="21"/>
-        </w:rPr>
-      </w:pPr>
-    </w:p>
-    <w:p>
-      <w:pPr>
-        <w:pBdr>
-          <w:bottom w:val="single" w:sz="6" w:space="1" w:color="auto"/>
-        </w:pBdr>
-        <w:rPr>
-          <w:szCs w:val="21"/>
-        </w:rPr>
-      </w:pPr>
-    </w:p>
-    <w:p>
-      <w:pPr>
-        <w:pBdr>
-          <w:bottom w:val="single" w:sz="6" w:space="1" w:color="auto"/>
-        </w:pBdr>
-        <w:rPr>
-          <w:szCs w:val="21"/>
-        </w:rPr>
-      </w:pPr>
-    </w:p>
-    <w:p>
-      <w:pPr>
-        <w:pBdr>
-          <w:bottom w:val="single" w:sz="6" w:space="1" w:color="auto"/>
-        </w:pBdr>
-        <w:rPr>
-          <w:szCs w:val="21"/>
-        </w:rPr>
-      </w:pPr>
-    </w:p>
-    <w:p>
-      <w:pPr>
-        <w:pBdr>
-          <w:bottom w:val="single" w:sz="6" w:space="1" w:color="auto"/>
-        </w:pBdr>
-        <w:rPr>
-          <w:szCs w:val="21"/>
-        </w:rPr>
-      </w:pPr>
-    </w:p>
-    <w:p>
-      <w:pPr>
-        <w:pBdr>
-          <w:bottom w:val="single" w:sz="6" w:space="1" w:color="auto"/>
-        </w:pBdr>
-        <w:rPr>
-          <w:szCs w:val="21"/>
-        </w:rPr>
-      </w:pPr>
-    </w:p>
-    <w:p>
-      <w:pPr>
-        <w:pBdr>
-          <w:bottom w:val="single" w:sz="6" w:space="1" w:color="auto"/>
-        </w:pBdr>
-        <w:rPr>
-          <w:szCs w:val="21"/>
-        </w:rPr>
-      </w:pPr>
-    </w:p>
-    <w:p>
-      <w:pPr>
-        <w:pBdr>
-          <w:bottom w:val="single" w:sz="6" w:space="1" w:color="auto"/>
-        </w:pBdr>
-        <w:rPr>
-          <w:szCs w:val="21"/>
-        </w:rPr>
-      </w:pPr>
-    </w:p>
-    <w:p>
-      <w:pPr>
-        <w:pBdr>
-          <w:bottom w:val="single" w:sz="6" w:space="1" w:color="auto"/>
-        </w:pBdr>
-        <w:rPr>
-          <w:szCs w:val="21"/>
-        </w:rPr>
-      </w:pPr>
-    </w:p>
-    <w:p>
-      <w:pPr>
-        <w:pBdr>
-          <w:bottom w:val="single" w:sz="6" w:space="1" w:color="auto"/>
-        </w:pBdr>
-        <w:rPr>
-          <w:szCs w:val="21"/>
-        </w:rPr>
-      </w:pPr>
-    </w:p>
-    <w:p>
-      <w:pPr>
-        <w:pBdr>
-          <w:bottom w:val="single" w:sz="6" w:space="1" w:color="auto"/>
-        </w:pBdr>
-        <w:rPr>
-          <w:rFonts w:hint="eastAsia"/>
-          <w:szCs w:val="21"/>
-        </w:rPr>
-      </w:pPr>
-    </w:p>
-    <w:p>
-      <w:pPr>
-        <w:pBdr>
-          <w:bottom w:val="single" w:sz="6" w:space="1" w:color="auto"/>
-        </w:pBdr>
-        <w:rPr>
-          <w:rFonts w:hint="eastAsia"/>
-          <w:szCs w:val="21"/>
-        </w:rPr>
-      </w:pPr>
-    </w:p>
-    <w:p>
-      <w:pPr>
-        <w:pBdr>
-          <w:bottom w:val="single" w:sz="6" w:space="1" w:color="auto"/>
-        </w:pBdr>
-        <w:rPr>
-          <w:rFonts w:hint="eastAsia"/>
-          <w:szCs w:val="21"/>
-        </w:rPr>
-      </w:pPr>
-    </w:p>
-    <w:p>
-      <w:pPr>
-        <w:rPr>
-          <w:rFonts w:ascii="宋体" w:hAnsi="宋体" w:hint="eastAsia"/>
+        <w:rPr>
+          <w:rFonts w:ascii="宋体" w:hAnsi="宋体"/>
           <w:sz w:val="18"/>
           <w:szCs w:val="18"/>
         </w:rPr>
@@ -1717,7 +1755,7 @@
     </w:p>
     <w:p>
       <w:pPr>
-        <w:pStyle w:val="a8"/>
+        <w:pStyle w:val="ac"/>
         <w:numPr>
           <w:ilvl w:val="0"/>
           <w:numId w:val="1"/>
@@ -1745,7 +1783,7 @@
       <w:pPr>
         <w:ind w:firstLine="420"/>
         <w:rPr>
-          <w:rFonts w:ascii="宋体" w:hAnsi="宋体" w:hint="eastAsia"/>
+          <w:rFonts w:ascii="宋体" w:hAnsi="宋体"/>
           <w:szCs w:val="21"/>
         </w:rPr>
       </w:pPr>
@@ -1805,7 +1843,7 @@
       <w:pPr>
         <w:ind w:firstLine="420"/>
         <w:rPr>
-          <w:rFonts w:ascii="宋体" w:hAnsi="宋体" w:hint="eastAsia"/>
+          <w:rFonts w:ascii="宋体" w:hAnsi="宋体"/>
           <w:szCs w:val="21"/>
         </w:rPr>
       </w:pPr>
@@ -1863,7 +1901,7 @@
       <w:pPr>
         <w:ind w:firstLine="420"/>
         <w:rPr>
-          <w:rFonts w:ascii="宋体" w:hAnsi="宋体" w:hint="eastAsia"/>
+          <w:rFonts w:ascii="宋体" w:hAnsi="宋体"/>
           <w:szCs w:val="21"/>
         </w:rPr>
       </w:pPr>
@@ -1984,7 +2022,7 @@
       <w:pPr>
         <w:ind w:firstLine="420"/>
         <w:rPr>
-          <w:rFonts w:ascii="宋体" w:hAnsi="宋体" w:hint="eastAsia"/>
+          <w:rFonts w:ascii="宋体" w:hAnsi="宋体"/>
           <w:szCs w:val="21"/>
         </w:rPr>
       </w:pPr>
@@ -2063,7 +2101,7 @@
       <w:pPr>
         <w:ind w:firstLine="420"/>
         <w:rPr>
-          <w:rFonts w:ascii="宋体" w:hAnsi="宋体" w:hint="eastAsia"/>
+          <w:rFonts w:ascii="宋体" w:hAnsi="宋体"/>
           <w:szCs w:val="21"/>
         </w:rPr>
       </w:pPr>
@@ -2094,21 +2132,20 @@
     <w:p>
       <w:pPr>
         <w:rPr>
-          <w:rFonts w:hint="eastAsia"/>
-          <w:szCs w:val="21"/>
-        </w:rPr>
-      </w:pPr>
-    </w:p>
-    <w:p>
-      <w:pPr>
-        <w:rPr>
-          <w:szCs w:val="21"/>
-        </w:rPr>
-      </w:pPr>
-    </w:p>
-    <w:p>
-      <w:pPr>
-        <w:pStyle w:val="a8"/>
+          <w:szCs w:val="21"/>
+        </w:rPr>
+      </w:pPr>
+    </w:p>
+    <w:p>
+      <w:pPr>
+        <w:rPr>
+          <w:szCs w:val="21"/>
+        </w:rPr>
+      </w:pPr>
+    </w:p>
+    <w:p>
+      <w:pPr>
+        <w:pStyle w:val="ac"/>
         <w:numPr>
           <w:ilvl w:val="0"/>
           <w:numId w:val="1"/>
@@ -2302,14 +2339,13 @@
     <w:p>
       <w:pPr>
         <w:rPr>
-          <w:rFonts w:hint="eastAsia"/>
-          <w:szCs w:val="21"/>
-        </w:rPr>
-      </w:pPr>
-    </w:p>
-    <w:p>
-      <w:pPr>
-        <w:pStyle w:val="a8"/>
+          <w:szCs w:val="21"/>
+        </w:rPr>
+      </w:pPr>
+    </w:p>
+    <w:p>
+      <w:pPr>
+        <w:pStyle w:val="ac"/>
         <w:numPr>
           <w:ilvl w:val="1"/>
           <w:numId w:val="7"/>
@@ -2434,14 +2470,13 @@
     <w:p>
       <w:pPr>
         <w:rPr>
-          <w:rFonts w:hint="eastAsia"/>
-          <w:szCs w:val="21"/>
-        </w:rPr>
-      </w:pPr>
-    </w:p>
-    <w:p>
-      <w:pPr>
-        <w:pStyle w:val="a8"/>
+          <w:szCs w:val="21"/>
+        </w:rPr>
+      </w:pPr>
+    </w:p>
+    <w:p>
+      <w:pPr>
+        <w:pStyle w:val="ac"/>
         <w:numPr>
           <w:ilvl w:val="2"/>
           <w:numId w:val="7"/>
@@ -2498,7 +2533,6 @@
             <w:pPr>
               <w:ind w:firstLine="420"/>
               <w:rPr>
-                <w:rFonts w:hint="eastAsia"/>
                 <w:szCs w:val="21"/>
               </w:rPr>
             </w:pPr>
@@ -2516,7 +2550,6 @@
     <w:p>
       <w:pPr>
         <w:rPr>
-          <w:rFonts w:hint="eastAsia"/>
           <w:szCs w:val="21"/>
         </w:rPr>
       </w:pPr>
@@ -2561,7 +2594,6 @@
             <w:pPr>
               <w:ind w:firstLine="420"/>
               <w:rPr>
-                <w:rFonts w:hint="eastAsia"/>
                 <w:szCs w:val="21"/>
               </w:rPr>
             </w:pPr>
@@ -2611,14 +2643,13 @@
     <w:p>
       <w:pPr>
         <w:rPr>
-          <w:rFonts w:hint="eastAsia"/>
-          <w:szCs w:val="21"/>
-        </w:rPr>
-      </w:pPr>
-    </w:p>
-    <w:p>
-      <w:pPr>
-        <w:pStyle w:val="a8"/>
+          <w:szCs w:val="21"/>
+        </w:rPr>
+      </w:pPr>
+    </w:p>
+    <w:p>
+      <w:pPr>
+        <w:pStyle w:val="ac"/>
         <w:numPr>
           <w:ilvl w:val="2"/>
           <w:numId w:val="7"/>
@@ -2675,7 +2706,6 @@
             <w:pPr>
               <w:ind w:firstLineChars="200" w:firstLine="420"/>
               <w:rPr>
-                <w:rFonts w:hint="eastAsia"/>
                 <w:szCs w:val="21"/>
               </w:rPr>
             </w:pPr>
@@ -2763,7 +2793,6 @@
     <w:p>
       <w:pPr>
         <w:rPr>
-          <w:rFonts w:hint="eastAsia"/>
           <w:szCs w:val="21"/>
         </w:rPr>
       </w:pPr>
@@ -2808,7 +2837,6 @@
             <w:pPr>
               <w:ind w:firstLine="420"/>
               <w:rPr>
-                <w:rFonts w:hint="eastAsia"/>
                 <w:szCs w:val="21"/>
               </w:rPr>
             </w:pPr>
@@ -2826,14 +2854,13 @@
     <w:p>
       <w:pPr>
         <w:rPr>
-          <w:rFonts w:hint="eastAsia"/>
-          <w:szCs w:val="21"/>
-        </w:rPr>
-      </w:pPr>
-    </w:p>
-    <w:p>
-      <w:pPr>
-        <w:pStyle w:val="a8"/>
+          <w:szCs w:val="21"/>
+        </w:rPr>
+      </w:pPr>
+    </w:p>
+    <w:p>
+      <w:pPr>
+        <w:pStyle w:val="ac"/>
         <w:numPr>
           <w:ilvl w:val="2"/>
           <w:numId w:val="7"/>
@@ -2890,7 +2917,6 @@
             <w:pPr>
               <w:ind w:firstLine="420"/>
               <w:rPr>
-                <w:rFonts w:hint="eastAsia"/>
                 <w:szCs w:val="21"/>
               </w:rPr>
             </w:pPr>
@@ -2913,7 +2939,6 @@
             <w:pPr>
               <w:ind w:firstLine="420"/>
               <w:rPr>
-                <w:rFonts w:hint="eastAsia"/>
                 <w:szCs w:val="21"/>
               </w:rPr>
             </w:pPr>
@@ -2950,7 +2975,6 @@
             <w:pPr>
               <w:ind w:firstLine="420"/>
               <w:rPr>
-                <w:rFonts w:hint="eastAsia"/>
                 <w:szCs w:val="21"/>
               </w:rPr>
             </w:pPr>
@@ -2981,7 +3005,6 @@
             <w:pPr>
               <w:ind w:firstLine="420"/>
               <w:rPr>
-                <w:rFonts w:hint="eastAsia"/>
                 <w:szCs w:val="21"/>
               </w:rPr>
             </w:pPr>
@@ -3006,7 +3029,6 @@
     <w:p>
       <w:pPr>
         <w:rPr>
-          <w:rFonts w:hint="eastAsia"/>
           <w:szCs w:val="21"/>
         </w:rPr>
       </w:pPr>
@@ -3052,7 +3074,6 @@
             <w:pPr>
               <w:ind w:firstLine="420"/>
               <w:rPr>
-                <w:rFonts w:hint="eastAsia"/>
                 <w:szCs w:val="21"/>
               </w:rPr>
             </w:pPr>
@@ -3070,14 +3091,13 @@
     <w:p>
       <w:pPr>
         <w:rPr>
-          <w:rFonts w:hint="eastAsia"/>
-          <w:szCs w:val="21"/>
-        </w:rPr>
-      </w:pPr>
-    </w:p>
-    <w:p>
-      <w:pPr>
-        <w:pStyle w:val="a8"/>
+          <w:szCs w:val="21"/>
+        </w:rPr>
+      </w:pPr>
+    </w:p>
+    <w:p>
+      <w:pPr>
+        <w:pStyle w:val="ac"/>
         <w:numPr>
           <w:ilvl w:val="2"/>
           <w:numId w:val="7"/>
@@ -3134,7 +3154,6 @@
             <w:pPr>
               <w:ind w:firstLine="420"/>
               <w:rPr>
-                <w:rFonts w:hint="eastAsia"/>
                 <w:szCs w:val="21"/>
               </w:rPr>
             </w:pPr>
@@ -3153,7 +3172,6 @@
       <w:pPr>
         <w:ind w:firstLine="420"/>
         <w:rPr>
-          <w:rFonts w:hint="eastAsia"/>
           <w:szCs w:val="21"/>
         </w:rPr>
       </w:pPr>
@@ -3192,7 +3210,6 @@
             <w:pPr>
               <w:ind w:firstLine="420"/>
               <w:rPr>
-                <w:rFonts w:hint="eastAsia"/>
                 <w:szCs w:val="21"/>
               </w:rPr>
             </w:pPr>
@@ -3210,14 +3227,13 @@
     <w:p>
       <w:pPr>
         <w:rPr>
-          <w:rFonts w:hint="eastAsia"/>
-          <w:szCs w:val="21"/>
-        </w:rPr>
-      </w:pPr>
-    </w:p>
-    <w:p>
-      <w:pPr>
-        <w:pStyle w:val="a8"/>
+          <w:szCs w:val="21"/>
+        </w:rPr>
+      </w:pPr>
+    </w:p>
+    <w:p>
+      <w:pPr>
+        <w:pStyle w:val="ac"/>
         <w:numPr>
           <w:ilvl w:val="2"/>
           <w:numId w:val="7"/>
@@ -3274,7 +3290,6 @@
             <w:pPr>
               <w:ind w:firstLine="420"/>
               <w:rPr>
-                <w:rFonts w:hint="eastAsia"/>
                 <w:szCs w:val="21"/>
               </w:rPr>
             </w:pPr>
@@ -3309,7 +3324,6 @@
       <w:pPr>
         <w:ind w:firstLine="420"/>
         <w:rPr>
-          <w:rFonts w:hint="eastAsia"/>
           <w:szCs w:val="21"/>
         </w:rPr>
       </w:pPr>
@@ -3348,7 +3362,6 @@
             <w:pPr>
               <w:ind w:firstLine="420"/>
               <w:rPr>
-                <w:rFonts w:hint="eastAsia"/>
                 <w:szCs w:val="21"/>
               </w:rPr>
             </w:pPr>
@@ -3379,7 +3392,6 @@
             <w:pPr>
               <w:ind w:firstLine="420"/>
               <w:rPr>
-                <w:rFonts w:hint="eastAsia"/>
                 <w:szCs w:val="21"/>
               </w:rPr>
             </w:pPr>
@@ -3397,14 +3409,13 @@
     <w:p>
       <w:pPr>
         <w:rPr>
-          <w:rFonts w:hint="eastAsia"/>
-          <w:szCs w:val="21"/>
-        </w:rPr>
-      </w:pPr>
-    </w:p>
-    <w:p>
-      <w:pPr>
-        <w:pStyle w:val="a8"/>
+          <w:szCs w:val="21"/>
+        </w:rPr>
+      </w:pPr>
+    </w:p>
+    <w:p>
+      <w:pPr>
+        <w:pStyle w:val="ac"/>
         <w:numPr>
           <w:ilvl w:val="2"/>
           <w:numId w:val="7"/>
@@ -3461,7 +3472,6 @@
             <w:pPr>
               <w:ind w:firstLine="420"/>
               <w:rPr>
-                <w:rFonts w:hint="eastAsia"/>
                 <w:szCs w:val="21"/>
               </w:rPr>
             </w:pPr>
@@ -3508,7 +3518,6 @@
       <w:pPr>
         <w:ind w:firstLine="420"/>
         <w:rPr>
-          <w:rFonts w:hint="eastAsia"/>
           <w:szCs w:val="21"/>
         </w:rPr>
       </w:pPr>
@@ -3547,7 +3556,6 @@
             <w:pPr>
               <w:ind w:firstLine="420"/>
               <w:rPr>
-                <w:rFonts w:hint="eastAsia"/>
                 <w:szCs w:val="21"/>
               </w:rPr>
             </w:pPr>
@@ -3591,7 +3599,6 @@
             <w:pPr>
               <w:ind w:firstLine="420"/>
               <w:rPr>
-                <w:rFonts w:hint="eastAsia"/>
                 <w:szCs w:val="21"/>
               </w:rPr>
             </w:pPr>
@@ -3620,7 +3627,6 @@
             <w:pPr>
               <w:ind w:firstLine="420"/>
               <w:rPr>
-                <w:rFonts w:hint="eastAsia"/>
                 <w:szCs w:val="21"/>
               </w:rPr>
             </w:pPr>
@@ -3636,7 +3642,6 @@
             <w:pPr>
               <w:ind w:firstLine="420"/>
               <w:rPr>
-                <w:rFonts w:hint="eastAsia"/>
                 <w:szCs w:val="21"/>
               </w:rPr>
             </w:pPr>
@@ -3668,14 +3673,13 @@
     <w:p>
       <w:pPr>
         <w:rPr>
-          <w:rFonts w:hint="eastAsia"/>
-          <w:szCs w:val="21"/>
-        </w:rPr>
-      </w:pPr>
-    </w:p>
-    <w:p>
-      <w:pPr>
-        <w:pStyle w:val="a8"/>
+          <w:szCs w:val="21"/>
+        </w:rPr>
+      </w:pPr>
+    </w:p>
+    <w:p>
+      <w:pPr>
+        <w:pStyle w:val="ac"/>
         <w:numPr>
           <w:ilvl w:val="2"/>
           <w:numId w:val="7"/>
@@ -3746,7 +3750,6 @@
             <w:pPr>
               <w:ind w:firstLine="420"/>
               <w:rPr>
-                <w:rFonts w:hint="eastAsia"/>
                 <w:szCs w:val="21"/>
               </w:rPr>
             </w:pPr>
@@ -3763,7 +3766,6 @@
             <w:pPr>
               <w:ind w:firstLine="420"/>
               <w:rPr>
-                <w:rFonts w:hint="eastAsia"/>
                 <w:szCs w:val="21"/>
               </w:rPr>
             </w:pPr>
@@ -3782,7 +3784,6 @@
       <w:pPr>
         <w:ind w:firstLine="420"/>
         <w:rPr>
-          <w:rFonts w:hint="eastAsia"/>
           <w:szCs w:val="21"/>
         </w:rPr>
       </w:pPr>
@@ -3821,7 +3822,6 @@
             <w:pPr>
               <w:ind w:firstLine="420"/>
               <w:rPr>
-                <w:rFonts w:hint="eastAsia"/>
                 <w:szCs w:val="21"/>
               </w:rPr>
             </w:pPr>
@@ -3839,14 +3839,13 @@
     <w:p>
       <w:pPr>
         <w:rPr>
-          <w:rFonts w:hint="eastAsia"/>
-          <w:szCs w:val="21"/>
-        </w:rPr>
-      </w:pPr>
-    </w:p>
-    <w:p>
-      <w:pPr>
-        <w:pStyle w:val="a8"/>
+          <w:szCs w:val="21"/>
+        </w:rPr>
+      </w:pPr>
+    </w:p>
+    <w:p>
+      <w:pPr>
+        <w:pStyle w:val="ac"/>
         <w:numPr>
           <w:ilvl w:val="2"/>
           <w:numId w:val="7"/>
@@ -4035,7 +4034,6 @@
             <w:pPr>
               <w:ind w:firstLine="420"/>
               <w:rPr>
-                <w:rFonts w:hint="eastAsia"/>
                 <w:szCs w:val="21"/>
               </w:rPr>
             </w:pPr>
@@ -4095,14 +4093,13 @@
     <w:p>
       <w:pPr>
         <w:rPr>
-          <w:rFonts w:hint="eastAsia"/>
-          <w:szCs w:val="21"/>
-        </w:rPr>
-      </w:pPr>
-    </w:p>
-    <w:p>
-      <w:pPr>
-        <w:pStyle w:val="a8"/>
+          <w:szCs w:val="21"/>
+        </w:rPr>
+      </w:pPr>
+    </w:p>
+    <w:p>
+      <w:pPr>
+        <w:pStyle w:val="ac"/>
         <w:numPr>
           <w:ilvl w:val="2"/>
           <w:numId w:val="7"/>
@@ -4159,7 +4156,6 @@
             <w:pPr>
               <w:ind w:firstLine="420"/>
               <w:rPr>
-                <w:rFonts w:hint="eastAsia"/>
                 <w:szCs w:val="21"/>
               </w:rPr>
             </w:pPr>
@@ -4175,7 +4171,6 @@
             <w:pPr>
               <w:ind w:firstLine="420"/>
               <w:rPr>
-                <w:rFonts w:hint="eastAsia"/>
                 <w:szCs w:val="21"/>
               </w:rPr>
             </w:pPr>
@@ -4221,7 +4216,6 @@
             <w:pPr>
               <w:ind w:firstLine="420"/>
               <w:rPr>
-                <w:rFonts w:hint="eastAsia"/>
                 <w:szCs w:val="21"/>
               </w:rPr>
             </w:pPr>
@@ -4251,7 +4245,6 @@
             <w:pPr>
               <w:ind w:firstLine="420"/>
               <w:rPr>
-                <w:rFonts w:hint="eastAsia"/>
                 <w:szCs w:val="21"/>
               </w:rPr>
             </w:pPr>
@@ -4365,7 +4358,6 @@
             <w:pPr>
               <w:ind w:firstLine="420"/>
               <w:rPr>
-                <w:rFonts w:hint="eastAsia"/>
                 <w:szCs w:val="21"/>
               </w:rPr>
             </w:pPr>
@@ -4381,7 +4373,6 @@
             <w:pPr>
               <w:ind w:firstLine="420"/>
               <w:rPr>
-                <w:rFonts w:hint="eastAsia"/>
                 <w:szCs w:val="21"/>
               </w:rPr>
             </w:pPr>
@@ -4425,7 +4416,6 @@
             <w:pPr>
               <w:ind w:firstLine="420"/>
               <w:rPr>
-                <w:rFonts w:hint="eastAsia"/>
                 <w:szCs w:val="21"/>
               </w:rPr>
             </w:pPr>
@@ -4441,7 +4431,6 @@
             <w:pPr>
               <w:ind w:firstLine="420"/>
               <w:rPr>
-                <w:rFonts w:hint="eastAsia"/>
                 <w:szCs w:val="21"/>
               </w:rPr>
             </w:pPr>
@@ -4487,7 +4476,6 @@
             <w:pPr>
               <w:ind w:firstLine="420"/>
               <w:rPr>
-                <w:rFonts w:hint="eastAsia"/>
                 <w:szCs w:val="21"/>
               </w:rPr>
             </w:pPr>
@@ -4503,7 +4491,6 @@
             <w:pPr>
               <w:ind w:firstLine="420"/>
               <w:rPr>
-                <w:rFonts w:hint="eastAsia"/>
                 <w:szCs w:val="21"/>
               </w:rPr>
             </w:pPr>
@@ -4549,7 +4536,6 @@
             <w:pPr>
               <w:ind w:firstLine="420"/>
               <w:rPr>
-                <w:rFonts w:hint="eastAsia"/>
                 <w:szCs w:val="21"/>
               </w:rPr>
             </w:pPr>
@@ -4579,7 +4565,6 @@
             <w:pPr>
               <w:ind w:firstLine="420"/>
               <w:rPr>
-                <w:rFonts w:hint="eastAsia"/>
                 <w:szCs w:val="21"/>
               </w:rPr>
             </w:pPr>
@@ -4693,7 +4678,6 @@
             <w:pPr>
               <w:ind w:firstLine="420"/>
               <w:rPr>
-                <w:rFonts w:hint="eastAsia"/>
                 <w:szCs w:val="21"/>
               </w:rPr>
             </w:pPr>
@@ -4709,7 +4693,6 @@
             <w:pPr>
               <w:ind w:firstLine="420"/>
               <w:rPr>
-                <w:rFonts w:hint="eastAsia"/>
                 <w:szCs w:val="21"/>
               </w:rPr>
             </w:pPr>
@@ -4753,7 +4736,6 @@
             <w:pPr>
               <w:ind w:firstLine="420"/>
               <w:rPr>
-                <w:rFonts w:hint="eastAsia"/>
                 <w:szCs w:val="21"/>
               </w:rPr>
             </w:pPr>
@@ -4769,7 +4751,6 @@
             <w:pPr>
               <w:ind w:firstLine="420"/>
               <w:rPr>
-                <w:rFonts w:hint="eastAsia"/>
                 <w:szCs w:val="21"/>
               </w:rPr>
             </w:pPr>
@@ -4788,7 +4769,6 @@
       <w:pPr>
         <w:ind w:firstLine="420"/>
         <w:rPr>
-          <w:rFonts w:hint="eastAsia"/>
           <w:szCs w:val="21"/>
         </w:rPr>
       </w:pPr>
@@ -4841,7 +4821,6 @@
             <w:pPr>
               <w:ind w:firstLineChars="200" w:firstLine="420"/>
               <w:rPr>
-                <w:rFonts w:hint="eastAsia"/>
                 <w:szCs w:val="21"/>
               </w:rPr>
             </w:pPr>
@@ -4859,14 +4838,13 @@
     <w:p>
       <w:pPr>
         <w:rPr>
-          <w:rFonts w:hint="eastAsia"/>
-          <w:szCs w:val="21"/>
-        </w:rPr>
-      </w:pPr>
-    </w:p>
-    <w:p>
-      <w:pPr>
-        <w:pStyle w:val="a8"/>
+          <w:szCs w:val="21"/>
+        </w:rPr>
+      </w:pPr>
+    </w:p>
+    <w:p>
+      <w:pPr>
+        <w:pStyle w:val="ac"/>
         <w:numPr>
           <w:ilvl w:val="1"/>
           <w:numId w:val="7"/>
@@ -4936,14 +4914,13 @@
     <w:p>
       <w:pPr>
         <w:rPr>
-          <w:rFonts w:hint="eastAsia"/>
-          <w:szCs w:val="21"/>
-        </w:rPr>
-      </w:pPr>
-    </w:p>
-    <w:p>
-      <w:pPr>
-        <w:pStyle w:val="a8"/>
+          <w:szCs w:val="21"/>
+        </w:rPr>
+      </w:pPr>
+    </w:p>
+    <w:p>
+      <w:pPr>
+        <w:pStyle w:val="ac"/>
         <w:numPr>
           <w:ilvl w:val="2"/>
           <w:numId w:val="7"/>
@@ -5000,7 +4977,6 @@
             <w:pPr>
               <w:ind w:firstLineChars="200" w:firstLine="420"/>
               <w:rPr>
-                <w:rFonts w:hint="eastAsia"/>
                 <w:szCs w:val="21"/>
               </w:rPr>
             </w:pPr>
@@ -5032,14 +5008,13 @@
     <w:p>
       <w:pPr>
         <w:rPr>
-          <w:rFonts w:hint="eastAsia"/>
-          <w:szCs w:val="21"/>
-        </w:rPr>
-      </w:pPr>
-    </w:p>
-    <w:p>
-      <w:pPr>
-        <w:pStyle w:val="a8"/>
+          <w:szCs w:val="21"/>
+        </w:rPr>
+      </w:pPr>
+    </w:p>
+    <w:p>
+      <w:pPr>
+        <w:pStyle w:val="ac"/>
         <w:numPr>
           <w:ilvl w:val="2"/>
           <w:numId w:val="7"/>
@@ -5096,7 +5071,6 @@
             <w:pPr>
               <w:ind w:firstLine="420"/>
               <w:rPr>
-                <w:rFonts w:hint="eastAsia"/>
                 <w:szCs w:val="21"/>
               </w:rPr>
             </w:pPr>
@@ -5112,7 +5086,6 @@
             <w:pPr>
               <w:ind w:firstLine="420"/>
               <w:rPr>
-                <w:rFonts w:hint="eastAsia"/>
                 <w:szCs w:val="21"/>
               </w:rPr>
             </w:pPr>
@@ -5128,7 +5101,6 @@
             <w:pPr>
               <w:ind w:firstLine="420"/>
               <w:rPr>
-                <w:rFonts w:hint="eastAsia"/>
                 <w:szCs w:val="21"/>
               </w:rPr>
             </w:pPr>
@@ -5172,7 +5144,6 @@
             <w:pPr>
               <w:ind w:firstLine="420"/>
               <w:rPr>
-                <w:rFonts w:hint="eastAsia"/>
                 <w:szCs w:val="21"/>
               </w:rPr>
             </w:pPr>
@@ -5202,7 +5173,6 @@
             <w:pPr>
               <w:ind w:firstLine="420"/>
               <w:rPr>
-                <w:rFonts w:hint="eastAsia"/>
                 <w:szCs w:val="21"/>
               </w:rPr>
             </w:pPr>
@@ -5220,14 +5190,13 @@
     <w:p>
       <w:pPr>
         <w:rPr>
-          <w:rFonts w:hint="eastAsia"/>
-          <w:szCs w:val="21"/>
-        </w:rPr>
-      </w:pPr>
-    </w:p>
-    <w:p>
-      <w:pPr>
-        <w:pStyle w:val="a8"/>
+          <w:szCs w:val="21"/>
+        </w:rPr>
+      </w:pPr>
+    </w:p>
+    <w:p>
+      <w:pPr>
+        <w:pStyle w:val="ac"/>
         <w:numPr>
           <w:ilvl w:val="2"/>
           <w:numId w:val="7"/>
@@ -5327,7 +5296,7 @@
     </w:p>
     <w:p>
       <w:pPr>
-        <w:pStyle w:val="a8"/>
+        <w:pStyle w:val="ac"/>
         <w:numPr>
           <w:ilvl w:val="2"/>
           <w:numId w:val="7"/>
@@ -5384,7 +5353,6 @@
             <w:pPr>
               <w:ind w:firstLineChars="200" w:firstLine="420"/>
               <w:rPr>
-                <w:rFonts w:hint="eastAsia"/>
                 <w:szCs w:val="21"/>
               </w:rPr>
             </w:pPr>
@@ -5408,7 +5376,7 @@
     </w:p>
     <w:p>
       <w:pPr>
-        <w:pStyle w:val="a8"/>
+        <w:pStyle w:val="ac"/>
         <w:numPr>
           <w:ilvl w:val="2"/>
           <w:numId w:val="7"/>
@@ -5465,7 +5433,6 @@
             <w:pPr>
               <w:ind w:firstLine="420"/>
               <w:rPr>
-                <w:rFonts w:hint="eastAsia"/>
                 <w:szCs w:val="21"/>
               </w:rPr>
             </w:pPr>
@@ -5481,7 +5448,6 @@
             <w:pPr>
               <w:ind w:firstLine="420"/>
               <w:rPr>
-                <w:rFonts w:hint="eastAsia"/>
                 <w:szCs w:val="21"/>
               </w:rPr>
             </w:pPr>
@@ -5504,7 +5470,6 @@
             <w:pPr>
               <w:ind w:firstLine="420"/>
               <w:rPr>
-                <w:rFonts w:hint="eastAsia"/>
                 <w:szCs w:val="21"/>
               </w:rPr>
             </w:pPr>
@@ -5527,7 +5492,6 @@
             <w:pPr>
               <w:ind w:firstLine="420"/>
               <w:rPr>
-                <w:rFonts w:hint="eastAsia"/>
                 <w:szCs w:val="21"/>
               </w:rPr>
             </w:pPr>
@@ -5559,7 +5523,7 @@
     </w:p>
     <w:p>
       <w:pPr>
-        <w:pStyle w:val="a8"/>
+        <w:pStyle w:val="ac"/>
         <w:numPr>
           <w:ilvl w:val="2"/>
           <w:numId w:val="7"/>
@@ -5616,7 +5580,6 @@
             <w:pPr>
               <w:ind w:firstLine="420"/>
               <w:rPr>
-                <w:rFonts w:hint="eastAsia"/>
                 <w:szCs w:val="21"/>
               </w:rPr>
             </w:pPr>
@@ -5632,7 +5595,6 @@
             <w:pPr>
               <w:ind w:firstLine="420"/>
               <w:rPr>
-                <w:rFonts w:hint="eastAsia"/>
                 <w:szCs w:val="21"/>
               </w:rPr>
             </w:pPr>
@@ -5655,7 +5617,6 @@
             <w:pPr>
               <w:ind w:firstLine="420"/>
               <w:rPr>
-                <w:rFonts w:hint="eastAsia"/>
                 <w:szCs w:val="21"/>
               </w:rPr>
             </w:pPr>
@@ -5678,7 +5639,6 @@
             <w:pPr>
               <w:ind w:firstLine="420"/>
               <w:rPr>
-                <w:rFonts w:hint="eastAsia"/>
                 <w:szCs w:val="21"/>
               </w:rPr>
             </w:pPr>
@@ -5709,7 +5669,7 @@
     </w:p>
     <w:p>
       <w:pPr>
-        <w:pStyle w:val="a8"/>
+        <w:pStyle w:val="ac"/>
         <w:numPr>
           <w:ilvl w:val="2"/>
           <w:numId w:val="7"/>
@@ -5736,7 +5696,6 @@
       <w:pPr>
         <w:ind w:firstLine="420"/>
         <w:rPr>
-          <w:rFonts w:hint="eastAsia"/>
           <w:szCs w:val="21"/>
         </w:rPr>
       </w:pPr>
@@ -5767,7 +5726,6 @@
             <w:pPr>
               <w:ind w:firstLine="420"/>
               <w:rPr>
-                <w:rFonts w:hint="eastAsia"/>
                 <w:szCs w:val="21"/>
               </w:rPr>
             </w:pPr>
@@ -5853,7 +5811,6 @@
             <w:pPr>
               <w:ind w:firstLine="420"/>
               <w:rPr>
-                <w:rFonts w:hint="eastAsia"/>
                 <w:szCs w:val="21"/>
               </w:rPr>
             </w:pPr>
@@ -5883,7 +5840,6 @@
             <w:pPr>
               <w:ind w:firstLine="420"/>
               <w:rPr>
-                <w:rFonts w:hint="eastAsia"/>
                 <w:szCs w:val="21"/>
               </w:rPr>
             </w:pPr>
@@ -5899,7 +5855,6 @@
             <w:pPr>
               <w:ind w:firstLine="420"/>
               <w:rPr>
-                <w:rFonts w:hint="eastAsia"/>
                 <w:szCs w:val="21"/>
               </w:rPr>
             </w:pPr>
@@ -5923,7 +5878,6 @@
             <w:pPr>
               <w:ind w:firstLine="420"/>
               <w:rPr>
-                <w:rFonts w:hint="eastAsia"/>
                 <w:szCs w:val="21"/>
               </w:rPr>
             </w:pPr>
@@ -5961,7 +5915,6 @@
             <w:pPr>
               <w:ind w:firstLine="420"/>
               <w:rPr>
-                <w:rFonts w:hint="eastAsia"/>
                 <w:szCs w:val="21"/>
               </w:rPr>
             </w:pPr>
@@ -5985,7 +5938,6 @@
             <w:pPr>
               <w:ind w:firstLine="420"/>
               <w:rPr>
-                <w:rFonts w:hint="eastAsia"/>
                 <w:szCs w:val="21"/>
               </w:rPr>
             </w:pPr>
@@ -6023,7 +5975,6 @@
             <w:pPr>
               <w:ind w:firstLine="420"/>
               <w:rPr>
-                <w:rFonts w:hint="eastAsia"/>
                 <w:szCs w:val="21"/>
               </w:rPr>
             </w:pPr>
@@ -6039,7 +5990,6 @@
             <w:pPr>
               <w:ind w:firstLine="420"/>
               <w:rPr>
-                <w:rFonts w:hint="eastAsia"/>
                 <w:szCs w:val="21"/>
               </w:rPr>
             </w:pPr>
@@ -6055,7 +6005,6 @@
             <w:pPr>
               <w:ind w:firstLine="420"/>
               <w:rPr>
-                <w:rFonts w:hint="eastAsia"/>
                 <w:szCs w:val="21"/>
               </w:rPr>
             </w:pPr>
@@ -6127,7 +6076,6 @@
             <w:pPr>
               <w:ind w:firstLine="420"/>
               <w:rPr>
-                <w:rFonts w:hint="eastAsia"/>
                 <w:szCs w:val="21"/>
               </w:rPr>
             </w:pPr>
@@ -6151,7 +6099,6 @@
             <w:pPr>
               <w:ind w:firstLine="420"/>
               <w:rPr>
-                <w:rFonts w:hint="eastAsia"/>
                 <w:szCs w:val="21"/>
               </w:rPr>
             </w:pPr>
@@ -6205,7 +6152,6 @@
             <w:pPr>
               <w:ind w:firstLine="420"/>
               <w:rPr>
-                <w:rFonts w:hint="eastAsia"/>
                 <w:szCs w:val="21"/>
               </w:rPr>
             </w:pPr>
@@ -6243,7 +6189,6 @@
             <w:pPr>
               <w:ind w:firstLine="420"/>
               <w:rPr>
-                <w:rFonts w:hint="eastAsia"/>
                 <w:szCs w:val="21"/>
               </w:rPr>
             </w:pPr>
@@ -6295,7 +6240,7 @@
     </w:p>
     <w:p>
       <w:pPr>
-        <w:pStyle w:val="a8"/>
+        <w:pStyle w:val="ac"/>
         <w:numPr>
           <w:ilvl w:val="0"/>
           <w:numId w:val="1"/>
@@ -6322,7 +6267,6 @@
       <w:pPr>
         <w:ind w:firstLine="420"/>
         <w:rPr>
-          <w:rFonts w:hint="eastAsia"/>
           <w:szCs w:val="21"/>
         </w:rPr>
       </w:pPr>
@@ -6338,7 +6282,6 @@
       <w:pPr>
         <w:ind w:firstLine="420"/>
         <w:rPr>
-          <w:rFonts w:hint="eastAsia"/>
           <w:szCs w:val="21"/>
         </w:rPr>
       </w:pPr>
@@ -6382,7 +6325,6 @@
       <w:pPr>
         <w:ind w:firstLine="420"/>
         <w:rPr>
-          <w:rFonts w:hint="eastAsia"/>
           <w:szCs w:val="21"/>
         </w:rPr>
       </w:pPr>
@@ -6648,7 +6590,6 @@
       <w:pPr>
         <w:ind w:firstLine="420"/>
         <w:rPr>
-          <w:rFonts w:hint="eastAsia"/>
           <w:szCs w:val="21"/>
         </w:rPr>
       </w:pPr>
@@ -6663,14 +6604,13 @@
     <w:p>
       <w:pPr>
         <w:rPr>
-          <w:rFonts w:hint="eastAsia"/>
-          <w:szCs w:val="21"/>
-        </w:rPr>
-      </w:pPr>
-    </w:p>
-    <w:p>
-      <w:pPr>
-        <w:pStyle w:val="a8"/>
+          <w:szCs w:val="21"/>
+        </w:rPr>
+      </w:pPr>
+    </w:p>
+    <w:p>
+      <w:pPr>
+        <w:pStyle w:val="ac"/>
         <w:numPr>
           <w:ilvl w:val="1"/>
           <w:numId w:val="9"/>
@@ -6808,14 +6748,13 @@
     <w:p>
       <w:pPr>
         <w:rPr>
-          <w:rFonts w:hint="eastAsia"/>
-          <w:szCs w:val="21"/>
-        </w:rPr>
-      </w:pPr>
-    </w:p>
-    <w:p>
-      <w:pPr>
-        <w:pStyle w:val="a8"/>
+          <w:szCs w:val="21"/>
+        </w:rPr>
+      </w:pPr>
+    </w:p>
+    <w:p>
+      <w:pPr>
+        <w:pStyle w:val="ac"/>
         <w:numPr>
           <w:ilvl w:val="2"/>
           <w:numId w:val="9"/>
@@ -6904,7 +6843,7 @@
       <w:pPr>
         <w:ind w:firstLine="420"/>
         <w:rPr>
-          <w:rFonts w:ascii="宋体" w:hAnsi="宋体" w:hint="eastAsia"/>
+          <w:rFonts w:ascii="宋体" w:hAnsi="宋体"/>
           <w:szCs w:val="21"/>
         </w:rPr>
       </w:pPr>
@@ -6919,14 +6858,13 @@
     <w:p>
       <w:pPr>
         <w:rPr>
-          <w:rFonts w:hint="eastAsia"/>
-          <w:szCs w:val="21"/>
-        </w:rPr>
-      </w:pPr>
-    </w:p>
-    <w:p>
-      <w:pPr>
-        <w:pStyle w:val="a8"/>
+          <w:szCs w:val="21"/>
+        </w:rPr>
+      </w:pPr>
+    </w:p>
+    <w:p>
+      <w:pPr>
+        <w:pStyle w:val="ac"/>
         <w:numPr>
           <w:ilvl w:val="2"/>
           <w:numId w:val="9"/>
@@ -7135,11 +7073,8 @@
     </w:p>
     <w:p>
       <w:pPr>
-        <w:pStyle w:val="ab"/>
+        <w:pStyle w:val="af"/>
         <w:ind w:left="840" w:firstLine="420"/>
-        <w:rPr>
-          <w:rFonts w:hint="eastAsia"/>
-        </w:rPr>
       </w:pPr>
       <w:r>
         <w:t xml:space="preserve">Figure </w:t>
@@ -7189,6 +7124,9 @@
         <w:t>2</w:t>
       </w:r>
       <w:r>
+        <w:rPr>
+          <w:noProof/>
+        </w:rPr>
         <w:fldChar w:fldCharType="end"/>
       </w:r>
       <w:r>
@@ -7293,7 +7231,7 @@
     </w:p>
     <w:p>
       <w:pPr>
-        <w:pStyle w:val="ab"/>
+        <w:pStyle w:val="af"/>
         <w:jc w:val="center"/>
         <w:rPr>
           <w:rFonts w:ascii="宋体" w:eastAsia="宋体" w:hAnsi="宋体"/>
@@ -7324,14 +7262,13 @@
     <w:p>
       <w:pPr>
         <w:rPr>
-          <w:rFonts w:hint="eastAsia"/>
-          <w:szCs w:val="21"/>
-        </w:rPr>
-      </w:pPr>
-    </w:p>
-    <w:p>
-      <w:pPr>
-        <w:pStyle w:val="a8"/>
+          <w:szCs w:val="21"/>
+        </w:rPr>
+      </w:pPr>
+    </w:p>
+    <w:p>
+      <w:pPr>
+        <w:pStyle w:val="ac"/>
         <w:numPr>
           <w:ilvl w:val="2"/>
           <w:numId w:val="9"/>
@@ -7374,7 +7311,7 @@
       <w:pPr>
         <w:ind w:firstLine="420"/>
         <w:rPr>
-          <w:rFonts w:ascii="宋体" w:hAnsi="宋体" w:hint="eastAsia"/>
+          <w:rFonts w:ascii="宋体" w:hAnsi="宋体"/>
           <w:szCs w:val="21"/>
         </w:rPr>
       </w:pPr>
@@ -7389,14 +7326,13 @@
     <w:p>
       <w:pPr>
         <w:rPr>
-          <w:rFonts w:hint="eastAsia"/>
-          <w:szCs w:val="21"/>
-        </w:rPr>
-      </w:pPr>
-    </w:p>
-    <w:p>
-      <w:pPr>
-        <w:pStyle w:val="a8"/>
+          <w:szCs w:val="21"/>
+        </w:rPr>
+      </w:pPr>
+    </w:p>
+    <w:p>
+      <w:pPr>
+        <w:pStyle w:val="ac"/>
         <w:numPr>
           <w:ilvl w:val="1"/>
           <w:numId w:val="9"/>
@@ -7566,14 +7502,7 @@
             <w:rFonts w:ascii="Cambria Math" w:hAnsi="Cambria Math"/>
             <w:szCs w:val="21"/>
           </w:rPr>
-          <m:t>effectiveness</m:t>
-        </m:r>
-        <m:r>
-          <w:rPr>
-            <w:rFonts w:ascii="Cambria Math" w:hAnsi="Cambria Math"/>
-            <w:szCs w:val="21"/>
-          </w:rPr>
-          <m:t>=</m:t>
+          <m:t>effectiveness=</m:t>
         </m:r>
         <m:f>
           <m:fPr>
@@ -7764,21 +7693,7 @@
             <w:rFonts w:ascii="Cambria Math" w:hAnsi="Cambria Math"/>
             <w:szCs w:val="21"/>
           </w:rPr>
-          <m:t>availa</m:t>
-        </m:r>
-        <m:r>
-          <w:rPr>
-            <w:rFonts w:ascii="Cambria Math" w:hAnsi="Cambria Math"/>
-            <w:szCs w:val="21"/>
-          </w:rPr>
-          <m:t>bility</m:t>
-        </m:r>
-        <m:r>
-          <w:rPr>
-            <w:rFonts w:ascii="Cambria Math" w:hAnsi="Cambria Math"/>
-            <w:szCs w:val="21"/>
-          </w:rPr>
-          <m:t>=</m:t>
+          <m:t>availability=</m:t>
         </m:r>
         <m:f>
           <m:fPr>
@@ -7906,7 +7821,6 @@
     <w:p>
       <w:pPr>
         <w:rPr>
-          <w:rFonts w:hint="eastAsia"/>
           <w:i/>
           <w:szCs w:val="21"/>
         </w:rPr>
@@ -7956,59 +7870,55 @@
     <w:p>
       <w:pPr>
         <w:rPr>
-          <w:rFonts w:hint="eastAsia"/>
-          <w:szCs w:val="21"/>
-        </w:rPr>
-      </w:pPr>
-    </w:p>
-    <w:p>
-      <w:pPr>
-        <w:rPr>
-          <w:szCs w:val="21"/>
-        </w:rPr>
-      </w:pPr>
-    </w:p>
-    <w:p>
-      <w:pPr>
-        <w:rPr>
-          <w:rFonts w:hint="eastAsia"/>
-          <w:szCs w:val="21"/>
-        </w:rPr>
-      </w:pPr>
-    </w:p>
-    <w:p>
-      <w:pPr>
-        <w:rPr>
-          <w:szCs w:val="21"/>
-        </w:rPr>
-      </w:pPr>
-    </w:p>
-    <w:p>
-      <w:pPr>
-        <w:rPr>
-          <w:szCs w:val="21"/>
-        </w:rPr>
-      </w:pPr>
-    </w:p>
-    <w:p>
-      <w:pPr>
-        <w:rPr>
-          <w:szCs w:val="21"/>
-        </w:rPr>
-      </w:pPr>
-    </w:p>
-    <w:p>
-      <w:pPr>
-        <w:rPr>
-          <w:rFonts w:hint="eastAsia"/>
-          <w:szCs w:val="21"/>
-        </w:rPr>
-      </w:pPr>
-    </w:p>
-    <w:p>
-      <w:pPr>
-        <w:rPr>
-          <w:rFonts w:hint="eastAsia"/>
+          <w:szCs w:val="21"/>
+        </w:rPr>
+      </w:pPr>
+    </w:p>
+    <w:p>
+      <w:pPr>
+        <w:rPr>
+          <w:szCs w:val="21"/>
+        </w:rPr>
+      </w:pPr>
+    </w:p>
+    <w:p>
+      <w:pPr>
+        <w:rPr>
+          <w:szCs w:val="21"/>
+        </w:rPr>
+      </w:pPr>
+    </w:p>
+    <w:p>
+      <w:pPr>
+        <w:rPr>
+          <w:szCs w:val="21"/>
+        </w:rPr>
+      </w:pPr>
+    </w:p>
+    <w:p>
+      <w:pPr>
+        <w:rPr>
+          <w:szCs w:val="21"/>
+        </w:rPr>
+      </w:pPr>
+    </w:p>
+    <w:p>
+      <w:pPr>
+        <w:rPr>
+          <w:szCs w:val="21"/>
+        </w:rPr>
+      </w:pPr>
+    </w:p>
+    <w:p>
+      <w:pPr>
+        <w:rPr>
+          <w:szCs w:val="21"/>
+        </w:rPr>
+      </w:pPr>
+    </w:p>
+    <w:p>
+      <w:pPr>
+        <w:rPr>
           <w:szCs w:val="21"/>
         </w:rPr>
       </w:pPr>
@@ -8019,47 +7929,45 @@
           <w:bottom w:val="single" w:sz="6" w:space="1" w:color="auto"/>
         </w:pBdr>
         <w:rPr>
-          <w:rFonts w:hint="eastAsia"/>
-          <w:szCs w:val="21"/>
-        </w:rPr>
-      </w:pPr>
-    </w:p>
-    <w:p>
-      <w:pPr>
-        <w:rPr>
-          <w:rFonts w:ascii="宋体" w:hAnsi="宋体" w:hint="eastAsia"/>
-          <w:sz w:val="18"/>
-          <w:szCs w:val="18"/>
-        </w:rPr>
-      </w:pPr>
-      <w:r>
-        <w:rPr>
-          <w:rFonts w:ascii="宋体" w:hAnsi="宋体" w:hint="eastAsia"/>
-          <w:sz w:val="18"/>
-          <w:szCs w:val="18"/>
-        </w:rPr>
-        <w:t>项目程序及原始数据：</w:t>
-      </w:r>
-      <w:r>
+          <w:szCs w:val="21"/>
+        </w:rPr>
+      </w:pPr>
+    </w:p>
+    <w:p>
+      <w:pPr>
         <w:rPr>
           <w:rFonts w:ascii="宋体" w:hAnsi="宋体"/>
           <w:sz w:val="18"/>
           <w:szCs w:val="18"/>
         </w:rPr>
+      </w:pPr>
+      <w:r>
+        <w:rPr>
+          <w:rFonts w:ascii="宋体" w:hAnsi="宋体" w:hint="eastAsia"/>
+          <w:sz w:val="18"/>
+          <w:szCs w:val="18"/>
+        </w:rPr>
+        <w:t>项目程序及原始数据：</w:t>
+      </w:r>
+      <w:r>
+        <w:rPr>
+          <w:rFonts w:ascii="宋体" w:hAnsi="宋体"/>
+          <w:sz w:val="18"/>
+          <w:szCs w:val="18"/>
+        </w:rPr>
         <w:t>https://github.com/compass-ctf-team/prompt_injection_research</w:t>
       </w:r>
     </w:p>
     <w:p>
       <w:pPr>
         <w:rPr>
-          <w:rFonts w:hint="eastAsia"/>
-          <w:szCs w:val="21"/>
-        </w:rPr>
-      </w:pPr>
-    </w:p>
-    <w:p>
-      <w:pPr>
-        <w:pStyle w:val="a8"/>
+          <w:szCs w:val="21"/>
+        </w:rPr>
+      </w:pPr>
+    </w:p>
+    <w:p>
+      <w:pPr>
+        <w:pStyle w:val="ac"/>
         <w:numPr>
           <w:ilvl w:val="1"/>
           <w:numId w:val="9"/>
@@ -8106,21 +8014,20 @@
     <w:p>
       <w:pPr>
         <w:rPr>
-          <w:rFonts w:hint="eastAsia"/>
-          <w:szCs w:val="21"/>
-        </w:rPr>
-      </w:pPr>
-    </w:p>
-    <w:p>
-      <w:pPr>
-        <w:rPr>
-          <w:szCs w:val="21"/>
-        </w:rPr>
-      </w:pPr>
-    </w:p>
-    <w:p>
-      <w:pPr>
-        <w:pStyle w:val="a8"/>
+          <w:szCs w:val="21"/>
+        </w:rPr>
+      </w:pPr>
+    </w:p>
+    <w:p>
+      <w:pPr>
+        <w:rPr>
+          <w:szCs w:val="21"/>
+        </w:rPr>
+      </w:pPr>
+    </w:p>
+    <w:p>
+      <w:pPr>
+        <w:pStyle w:val="ac"/>
         <w:numPr>
           <w:ilvl w:val="0"/>
           <w:numId w:val="1"/>
@@ -8162,7 +8069,6 @@
       <w:pPr>
         <w:ind w:firstLine="420"/>
         <w:rPr>
-          <w:rFonts w:hint="eastAsia"/>
           <w:szCs w:val="21"/>
         </w:rPr>
       </w:pPr>
@@ -8205,7 +8111,6 @@
     <w:p>
       <w:pPr>
         <w:rPr>
-          <w:rFonts w:hint="eastAsia"/>
           <w:szCs w:val="21"/>
         </w:rPr>
       </w:pPr>
@@ -8522,7 +8427,6 @@
         <w:ind w:firstLineChars="300" w:firstLine="450"/>
         <w:jc w:val="left"/>
         <w:rPr>
-          <w:rFonts w:hint="eastAsia"/>
           <w:sz w:val="15"/>
           <w:szCs w:val="15"/>
         </w:rPr>
@@ -8573,22 +8477,22 @@
     <w:p>
       <w:pPr>
         <w:rPr>
-          <w:rFonts w:ascii="黑体" w:eastAsia="黑体" w:hint="eastAsia"/>
-          <w:szCs w:val="21"/>
-        </w:rPr>
-      </w:pPr>
-      <w:r>
-        <w:rPr>
           <w:rFonts w:ascii="黑体" w:eastAsia="黑体"/>
           <w:szCs w:val="21"/>
         </w:rPr>
+      </w:pPr>
+      <w:r>
+        <w:rPr>
+          <w:rFonts w:ascii="黑体" w:eastAsia="黑体"/>
+          <w:szCs w:val="21"/>
+        </w:rPr>
         <w:br w:type="page"/>
       </w:r>
     </w:p>
     <w:p>
       <w:pPr>
         <w:rPr>
-          <w:rFonts w:ascii="黑体" w:eastAsia="黑体" w:hint="eastAsia"/>
+          <w:rFonts w:ascii="黑体" w:eastAsia="黑体"/>
           <w:szCs w:val="21"/>
         </w:rPr>
       </w:pPr>
@@ -9732,7 +9636,7 @@
               <w:adjustRightInd w:val="0"/>
               <w:snapToGrid w:val="0"/>
               <w:rPr>
-                <w:rFonts w:ascii="宋体" w:hAnsi="宋体" w:hint="eastAsia"/>
+                <w:rFonts w:ascii="宋体" w:hAnsi="宋体"/>
               </w:rPr>
             </w:pPr>
           </w:p>
@@ -9834,7 +9738,7 @@
               <w:adjustRightInd w:val="0"/>
               <w:snapToGrid w:val="0"/>
               <w:rPr>
-                <w:rFonts w:ascii="宋体" w:hAnsi="宋体" w:hint="eastAsia"/>
+                <w:rFonts w:ascii="宋体" w:hAnsi="宋体"/>
               </w:rPr>
             </w:pPr>
           </w:p>
@@ -9857,7 +9761,7 @@
               <w:adjustRightInd w:val="0"/>
               <w:snapToGrid w:val="0"/>
               <w:rPr>
-                <w:rFonts w:ascii="宋体" w:hAnsi="宋体" w:hint="eastAsia"/>
+                <w:rFonts w:ascii="宋体" w:hAnsi="宋体"/>
               </w:rPr>
             </w:pPr>
             <w:r>
@@ -10030,7 +9934,7 @@
               <w:adjustRightInd w:val="0"/>
               <w:snapToGrid w:val="0"/>
               <w:rPr>
-                <w:rFonts w:ascii="宋体" w:hAnsi="宋体" w:hint="eastAsia"/>
+                <w:rFonts w:ascii="宋体" w:hAnsi="宋体"/>
               </w:rPr>
             </w:pPr>
           </w:p>
@@ -10167,9 +10071,6 @@
               <w:autoSpaceDN w:val="0"/>
               <w:adjustRightInd w:val="0"/>
               <w:snapToGrid w:val="0"/>
-              <w:rPr>
-                <w:rFonts w:hint="eastAsia"/>
-              </w:rPr>
             </w:pPr>
           </w:p>
         </w:tc>
@@ -10333,9 +10234,6 @@
               <w:autoSpaceDN w:val="0"/>
               <w:adjustRightInd w:val="0"/>
               <w:snapToGrid w:val="0"/>
-              <w:rPr>
-                <w:rFonts w:hint="eastAsia"/>
-              </w:rPr>
             </w:pPr>
           </w:p>
         </w:tc>
@@ -10695,9 +10593,6 @@
               <w:autoSpaceDN w:val="0"/>
               <w:adjustRightInd w:val="0"/>
               <w:snapToGrid w:val="0"/>
-              <w:rPr>
-                <w:rFonts w:hint="eastAsia"/>
-              </w:rPr>
             </w:pPr>
           </w:p>
         </w:tc>
@@ -10833,9 +10728,6 @@
               <w:autoSpaceDN w:val="0"/>
               <w:adjustRightInd w:val="0"/>
               <w:snapToGrid w:val="0"/>
-              <w:rPr>
-                <w:rFonts w:hint="eastAsia"/>
-              </w:rPr>
             </w:pPr>
           </w:p>
         </w:tc>
@@ -10950,9 +10842,6 @@
               <w:autoSpaceDN w:val="0"/>
               <w:adjustRightInd w:val="0"/>
               <w:snapToGrid w:val="0"/>
-              <w:rPr>
-                <w:rFonts w:hint="eastAsia"/>
-              </w:rPr>
             </w:pPr>
           </w:p>
         </w:tc>
@@ -11046,9 +10935,6 @@
               <w:autoSpaceDN w:val="0"/>
               <w:adjustRightInd w:val="0"/>
               <w:snapToGrid w:val="0"/>
-              <w:rPr>
-                <w:rFonts w:hint="eastAsia"/>
-              </w:rPr>
             </w:pPr>
           </w:p>
         </w:tc>
@@ -11156,9 +11042,6 @@
               <w:autoSpaceDN w:val="0"/>
               <w:adjustRightInd w:val="0"/>
               <w:snapToGrid w:val="0"/>
-              <w:rPr>
-                <w:rFonts w:hint="eastAsia"/>
-              </w:rPr>
             </w:pPr>
           </w:p>
         </w:tc>
@@ -11268,9 +11151,6 @@
               <w:autoSpaceDN w:val="0"/>
               <w:adjustRightInd w:val="0"/>
               <w:snapToGrid w:val="0"/>
-              <w:rPr>
-                <w:rFonts w:hint="eastAsia"/>
-              </w:rPr>
             </w:pPr>
           </w:p>
         </w:tc>
@@ -11400,9 +11280,6 @@
               <w:autoSpaceDN w:val="0"/>
               <w:adjustRightInd w:val="0"/>
               <w:snapToGrid w:val="0"/>
-              <w:rPr>
-                <w:rFonts w:hint="eastAsia"/>
-              </w:rPr>
             </w:pPr>
           </w:p>
         </w:tc>
@@ -11510,9 +11387,6 @@
               <w:autoSpaceDN w:val="0"/>
               <w:adjustRightInd w:val="0"/>
               <w:snapToGrid w:val="0"/>
-              <w:rPr>
-                <w:rFonts w:hint="eastAsia"/>
-              </w:rPr>
             </w:pPr>
           </w:p>
         </w:tc>
@@ -11656,9 +11530,6 @@
               <w:autoSpaceDN w:val="0"/>
               <w:adjustRightInd w:val="0"/>
               <w:snapToGrid w:val="0"/>
-              <w:rPr>
-                <w:rFonts w:hint="eastAsia"/>
-              </w:rPr>
             </w:pPr>
           </w:p>
         </w:tc>
@@ -11802,9 +11673,6 @@
               <w:autoSpaceDN w:val="0"/>
               <w:adjustRightInd w:val="0"/>
               <w:snapToGrid w:val="0"/>
-              <w:rPr>
-                <w:rFonts w:hint="eastAsia"/>
-              </w:rPr>
             </w:pPr>
           </w:p>
         </w:tc>
@@ -11912,9 +11780,6 @@
               <w:autoSpaceDN w:val="0"/>
               <w:adjustRightInd w:val="0"/>
               <w:snapToGrid w:val="0"/>
-              <w:rPr>
-                <w:rFonts w:hint="eastAsia"/>
-              </w:rPr>
             </w:pPr>
           </w:p>
         </w:tc>
@@ -12036,9 +11901,6 @@
               <w:autoSpaceDN w:val="0"/>
               <w:adjustRightInd w:val="0"/>
               <w:snapToGrid w:val="0"/>
-              <w:rPr>
-                <w:rFonts w:hint="eastAsia"/>
-              </w:rPr>
             </w:pPr>
           </w:p>
         </w:tc>
@@ -12202,9 +12064,6 @@
               <w:autoSpaceDN w:val="0"/>
               <w:adjustRightInd w:val="0"/>
               <w:snapToGrid w:val="0"/>
-              <w:rPr>
-                <w:rFonts w:hint="eastAsia"/>
-              </w:rPr>
             </w:pPr>
           </w:p>
         </w:tc>
@@ -12362,9 +12221,6 @@
               <w:autoSpaceDN w:val="0"/>
               <w:adjustRightInd w:val="0"/>
               <w:snapToGrid w:val="0"/>
-              <w:rPr>
-                <w:rFonts w:hint="eastAsia"/>
-              </w:rPr>
             </w:pPr>
           </w:p>
         </w:tc>
@@ -12486,9 +12342,6 @@
               <w:autoSpaceDN w:val="0"/>
               <w:adjustRightInd w:val="0"/>
               <w:snapToGrid w:val="0"/>
-              <w:rPr>
-                <w:rFonts w:hint="eastAsia"/>
-              </w:rPr>
             </w:pPr>
           </w:p>
         </w:tc>
@@ -12586,7 +12439,7 @@
     <w:p>
       <w:pPr>
         <w:rPr>
-          <w:rFonts w:ascii="黑体" w:eastAsia="黑体" w:hint="eastAsia"/>
+          <w:rFonts w:ascii="黑体" w:eastAsia="黑体"/>
           <w:szCs w:val="21"/>
         </w:rPr>
       </w:pPr>
@@ -12626,47 +12479,47 @@
 <w:ftr xmlns:wpc="http://schemas.microsoft.com/office/word/2010/wordprocessingCanvas" xmlns:cx="http://schemas.microsoft.com/office/drawing/2014/chartex" xmlns:cx1="http://schemas.microsoft.com/office/drawing/2015/9/8/chartex" xmlns:cx2="http://schemas.microsoft.com/office/drawing/2015/10/21/chartex" xmlns:cx3="http://schemas.microsoft.com/office/drawing/2016/5/9/chartex" xmlns:cx4="http://schemas.microsoft.com/office/drawing/2016/5/10/chartex" xmlns:cx5="http://schemas.microsoft.com/office/drawing/2016/5/11/chartex" xmlns:cx6="http://schemas.microsoft.com/office/drawing/2016/5/12/chartex" xmlns:cx7="http://schemas.microsoft.com/office/drawing/2016/5/13/chartex" xmlns:cx8="http://schemas.microsoft.com/office/drawing/2016/5/14/chartex" xmlns:mc="http://schemas.openxmlformats.org/markup-compatibility/2006" xmlns:aink="http://schemas.microsoft.com/office/drawing/2016/ink" xmlns:am3d="http://schemas.microsoft.com/office/drawing/2017/model3d" xmlns:o="urn:schemas-microsoft-com:office:office" xmlns:oel="http://schemas.microsoft.com/office/2019/extlst" xmlns:r="http://schemas.openxmlformats.org/officeDocument/2006/relationships" xmlns:m="http://schemas.openxmlformats.org/officeDocument/2006/math" xmlns:v="urn:schemas-microsoft-com:vml" xmlns:wp14="http://schemas.microsoft.com/office/word/2010/wordprocessingDrawing" xmlns:wp="http://schemas.openxmlformats.org/drawingml/2006/wordprocessingDrawing" xmlns:w10="urn:schemas-microsoft-com:office:word" xmlns:w="http://schemas.openxmlformats.org/wordprocessingml/2006/main" xmlns:w14="http://schemas.microsoft.com/office/word/2010/wordml" xmlns:w15="http://schemas.microsoft.com/office/word/2012/wordml" xmlns:w16cex="http://schemas.microsoft.com/office/word/2018/wordml/cex" xmlns:w16cid="http://schemas.microsoft.com/office/word/2016/wordml/cid" xmlns:w16="http://schemas.microsoft.com/office/word/2018/wordml" xmlns:w16sdtdh="http://schemas.microsoft.com/office/word/2020/wordml/sdtdatahash" xmlns:w16se="http://schemas.microsoft.com/office/word/2015/wordml/symex" xmlns:wpg="http://schemas.microsoft.com/office/word/2010/wordprocessingGroup" xmlns:wpi="http://schemas.microsoft.com/office/word/2010/wordprocessingInk" xmlns:wne="http://schemas.microsoft.com/office/word/2006/wordml" xmlns:wps="http://schemas.microsoft.com/office/word/2010/wordprocessingShape" mc:Ignorable="w14 w15 w16se w16cid w16 w16cex w16sdtdh wp14">
   <w:p>
     <w:pPr>
-      <w:pStyle w:val="a7"/>
+      <w:pStyle w:val="ab"/>
       <w:framePr w:wrap="around" w:vAnchor="text" w:hAnchor="margin" w:xAlign="right" w:y="1"/>
       <w:rPr>
-        <w:rStyle w:val="a9"/>
+        <w:rStyle w:val="ad"/>
       </w:rPr>
     </w:pPr>
     <w:r>
       <w:rPr>
-        <w:rStyle w:val="a9"/>
+        <w:rStyle w:val="ad"/>
       </w:rPr>
       <w:fldChar w:fldCharType="begin"/>
     </w:r>
     <w:r>
       <w:rPr>
-        <w:rStyle w:val="a9"/>
+        <w:rStyle w:val="ad"/>
       </w:rPr>
       <w:instrText xml:space="preserve">PAGE  </w:instrText>
     </w:r>
     <w:r>
       <w:rPr>
-        <w:rStyle w:val="a9"/>
+        <w:rStyle w:val="ad"/>
       </w:rPr>
       <w:fldChar w:fldCharType="separate"/>
     </w:r>
     <w:r>
       <w:rPr>
-        <w:rStyle w:val="a9"/>
+        <w:rStyle w:val="ad"/>
         <w:noProof/>
       </w:rPr>
       <w:t>1</w:t>
     </w:r>
     <w:r>
       <w:rPr>
-        <w:rStyle w:val="a9"/>
+        <w:rStyle w:val="ad"/>
       </w:rPr>
       <w:fldChar w:fldCharType="end"/>
     </w:r>
   </w:p>
   <w:p>
     <w:pPr>
-      <w:pStyle w:val="a7"/>
+      <w:pStyle w:val="ab"/>
       <w:ind w:right="360"/>
     </w:pPr>
   </w:p>
@@ -12677,51 +12530,48 @@
 <w:ftr xmlns:wpc="http://schemas.microsoft.com/office/word/2010/wordprocessingCanvas" xmlns:cx="http://schemas.microsoft.com/office/drawing/2014/chartex" xmlns:cx1="http://schemas.microsoft.com/office/drawing/2015/9/8/chartex" xmlns:cx2="http://schemas.microsoft.com/office/drawing/2015/10/21/chartex" xmlns:cx3="http://schemas.microsoft.com/office/drawing/2016/5/9/chartex" xmlns:cx4="http://schemas.microsoft.com/office/drawing/2016/5/10/chartex" xmlns:cx5="http://schemas.microsoft.com/office/drawing/2016/5/11/chartex" xmlns:cx6="http://schemas.microsoft.com/office/drawing/2016/5/12/chartex" xmlns:cx7="http://schemas.microsoft.com/office/drawing/2016/5/13/chartex" xmlns:cx8="http://schemas.microsoft.com/office/drawing/2016/5/14/chartex" xmlns:mc="http://schemas.openxmlformats.org/markup-compatibility/2006" xmlns:aink="http://schemas.microsoft.com/office/drawing/2016/ink" xmlns:am3d="http://schemas.microsoft.com/office/drawing/2017/model3d" xmlns:o="urn:schemas-microsoft-com:office:office" xmlns:oel="http://schemas.microsoft.com/office/2019/extlst" xmlns:r="http://schemas.openxmlformats.org/officeDocument/2006/relationships" xmlns:m="http://schemas.openxmlformats.org/officeDocument/2006/math" xmlns:v="urn:schemas-microsoft-com:vml" xmlns:wp14="http://schemas.microsoft.com/office/word/2010/wordprocessingDrawing" xmlns:wp="http://schemas.openxmlformats.org/drawingml/2006/wordprocessingDrawing" xmlns:w10="urn:schemas-microsoft-com:office:word" xmlns:w="http://schemas.openxmlformats.org/wordprocessingml/2006/main" xmlns:w14="http://schemas.microsoft.com/office/word/2010/wordml" xmlns:w15="http://schemas.microsoft.com/office/word/2012/wordml" xmlns:w16cex="http://schemas.microsoft.com/office/word/2018/wordml/cex" xmlns:w16cid="http://schemas.microsoft.com/office/word/2016/wordml/cid" xmlns:w16="http://schemas.microsoft.com/office/word/2018/wordml" xmlns:w16sdtdh="http://schemas.microsoft.com/office/word/2020/wordml/sdtdatahash" xmlns:w16se="http://schemas.microsoft.com/office/word/2015/wordml/symex" xmlns:wpg="http://schemas.microsoft.com/office/word/2010/wordprocessingGroup" xmlns:wpi="http://schemas.microsoft.com/office/word/2010/wordprocessingInk" xmlns:wne="http://schemas.microsoft.com/office/word/2006/wordml" xmlns:wps="http://schemas.microsoft.com/office/word/2010/wordprocessingShape" mc:Ignorable="w14 w15 w16se w16cid w16 w16cex w16sdtdh wp14">
   <w:p>
     <w:pPr>
-      <w:pStyle w:val="a7"/>
+      <w:pStyle w:val="ab"/>
       <w:framePr w:wrap="around" w:vAnchor="text" w:hAnchor="margin" w:xAlign="right" w:y="1"/>
       <w:rPr>
-        <w:rStyle w:val="a9"/>
+        <w:rStyle w:val="ad"/>
       </w:rPr>
     </w:pPr>
     <w:r>
       <w:rPr>
-        <w:rStyle w:val="a9"/>
+        <w:rStyle w:val="ad"/>
       </w:rPr>
       <w:fldChar w:fldCharType="begin"/>
     </w:r>
     <w:r>
       <w:rPr>
-        <w:rStyle w:val="a9"/>
+        <w:rStyle w:val="ad"/>
       </w:rPr>
       <w:instrText xml:space="preserve">PAGE  </w:instrText>
     </w:r>
     <w:r>
       <w:rPr>
-        <w:rStyle w:val="a9"/>
+        <w:rStyle w:val="ad"/>
       </w:rPr>
       <w:fldChar w:fldCharType="separate"/>
     </w:r>
     <w:r>
       <w:rPr>
-        <w:rStyle w:val="a9"/>
+        <w:rStyle w:val="ad"/>
         <w:noProof/>
       </w:rPr>
       <w:t>2</w:t>
     </w:r>
     <w:r>
       <w:rPr>
-        <w:rStyle w:val="a9"/>
+        <w:rStyle w:val="ad"/>
       </w:rPr>
       <w:fldChar w:fldCharType="end"/>
     </w:r>
   </w:p>
   <w:p>
     <w:pPr>
-      <w:pStyle w:val="a7"/>
+      <w:pStyle w:val="ab"/>
       <w:ind w:right="360"/>
-      <w:rPr>
-        <w:rFonts w:hint="eastAsia"/>
-      </w:rPr>
     </w:pPr>
   </w:p>
 </w:ftr>
@@ -12749,6 +12599,120 @@
 <file path=word/numbering.xml><?xml version="1.0" encoding="utf-8"?>
 <w:numbering xmlns:wpc="http://schemas.microsoft.com/office/word/2010/wordprocessingCanvas" xmlns:cx="http://schemas.microsoft.com/office/drawing/2014/chartex" xmlns:cx1="http://schemas.microsoft.com/office/drawing/2015/9/8/chartex" xmlns:cx2="http://schemas.microsoft.com/office/drawing/2015/10/21/chartex" xmlns:cx3="http://schemas.microsoft.com/office/drawing/2016/5/9/chartex" xmlns:cx4="http://schemas.microsoft.com/office/drawing/2016/5/10/chartex" xmlns:cx5="http://schemas.microsoft.com/office/drawing/2016/5/11/chartex" xmlns:cx6="http://schemas.microsoft.com/office/drawing/2016/5/12/chartex" xmlns:cx7="http://schemas.microsoft.com/office/drawing/2016/5/13/chartex" xmlns:cx8="http://schemas.microsoft.com/office/drawing/2016/5/14/chartex" xmlns:mc="http://schemas.openxmlformats.org/markup-compatibility/2006" xmlns:aink="http://schemas.microsoft.com/office/drawing/2016/ink" xmlns:am3d="http://schemas.microsoft.com/office/drawing/2017/model3d" xmlns:o="urn:schemas-microsoft-com:office:office" xmlns:oel="http://schemas.microsoft.com/office/2019/extlst" xmlns:r="http://schemas.openxmlformats.org/officeDocument/2006/relationships" xmlns:m="http://schemas.openxmlformats.org/officeDocument/2006/math" xmlns:v="urn:schemas-microsoft-com:vml" xmlns:wp14="http://schemas.microsoft.com/office/word/2010/wordprocessingDrawing" xmlns:wp="http://schemas.openxmlformats.org/drawingml/2006/wordprocessingDrawing" xmlns:w10="urn:schemas-microsoft-com:office:word" xmlns:w="http://schemas.openxmlformats.org/wordprocessingml/2006/main" xmlns:w14="http://schemas.microsoft.com/office/word/2010/wordml" xmlns:w15="http://schemas.microsoft.com/office/word/2012/wordml" xmlns:w16cex="http://schemas.microsoft.com/office/word/2018/wordml/cex" xmlns:w16cid="http://schemas.microsoft.com/office/word/2016/wordml/cid" xmlns:w16="http://schemas.microsoft.com/office/word/2018/wordml" xmlns:w16sdtdh="http://schemas.microsoft.com/office/word/2020/wordml/sdtdatahash" xmlns:w16se="http://schemas.microsoft.com/office/word/2015/wordml/symex" xmlns:wpg="http://schemas.microsoft.com/office/word/2010/wordprocessingGroup" xmlns:wpi="http://schemas.microsoft.com/office/word/2010/wordprocessingInk" xmlns:wne="http://schemas.microsoft.com/office/word/2006/wordml" xmlns:wps="http://schemas.microsoft.com/office/word/2010/wordprocessingShape" mc:Ignorable="w14 w15 w16se w16cid w16 w16cex w16sdtdh wp14">
   <w:abstractNum w:abstractNumId="0" w15:restartNumberingAfterBreak="0">
+    <w:nsid w:val="00000001"/>
+    <w:multiLevelType w:val="multilevel"/>
+    <w:tmpl w:val="00000001"/>
+    <w:lvl w:ilvl="0">
+      <w:start w:val="1"/>
+      <w:numFmt w:val="decimal"/>
+      <w:lvlText w:val="%1"/>
+      <w:lvlJc w:val="left"/>
+      <w:pPr>
+        <w:ind w:left="420" w:hanging="420"/>
+      </w:pPr>
+      <w:rPr>
+        <w:rFonts w:hint="default"/>
+      </w:rPr>
+    </w:lvl>
+    <w:lvl w:ilvl="1">
+      <w:start w:val="1"/>
+      <w:numFmt w:val="decimal"/>
+      <w:lvlText w:val="%1.%2"/>
+      <w:lvlJc w:val="left"/>
+      <w:pPr>
+        <w:ind w:left="720" w:hanging="720"/>
+      </w:pPr>
+      <w:rPr>
+        <w:rFonts w:hint="default"/>
+      </w:rPr>
+    </w:lvl>
+    <w:lvl w:ilvl="2">
+      <w:start w:val="1"/>
+      <w:numFmt w:val="decimal"/>
+      <w:lvlText w:val="%1.%2.%3"/>
+      <w:lvlJc w:val="left"/>
+      <w:pPr>
+        <w:ind w:left="720" w:hanging="720"/>
+      </w:pPr>
+      <w:rPr>
+        <w:rFonts w:hint="default"/>
+      </w:rPr>
+    </w:lvl>
+    <w:lvl w:ilvl="3">
+      <w:start w:val="1"/>
+      <w:numFmt w:val="decimal"/>
+      <w:lvlText w:val="%1.%2.%3.%4"/>
+      <w:lvlJc w:val="left"/>
+      <w:pPr>
+        <w:ind w:left="1080" w:hanging="1080"/>
+      </w:pPr>
+      <w:rPr>
+        <w:rFonts w:hint="default"/>
+      </w:rPr>
+    </w:lvl>
+    <w:lvl w:ilvl="4">
+      <w:start w:val="1"/>
+      <w:numFmt w:val="decimal"/>
+      <w:lvlText w:val="%1.%2.%3.%4.%5"/>
+      <w:lvlJc w:val="left"/>
+      <w:pPr>
+        <w:ind w:left="1440" w:hanging="1440"/>
+      </w:pPr>
+      <w:rPr>
+        <w:rFonts w:hint="default"/>
+      </w:rPr>
+    </w:lvl>
+    <w:lvl w:ilvl="5">
+      <w:start w:val="1"/>
+      <w:numFmt w:val="decimal"/>
+      <w:lvlText w:val="%1.%2.%3.%4.%5.%6"/>
+      <w:lvlJc w:val="left"/>
+      <w:pPr>
+        <w:ind w:left="1440" w:hanging="1440"/>
+      </w:pPr>
+      <w:rPr>
+        <w:rFonts w:hint="default"/>
+      </w:rPr>
+    </w:lvl>
+    <w:lvl w:ilvl="6">
+      <w:start w:val="1"/>
+      <w:numFmt w:val="decimal"/>
+      <w:lvlText w:val="%1.%2.%3.%4.%5.%6.%7"/>
+      <w:lvlJc w:val="left"/>
+      <w:pPr>
+        <w:ind w:left="1800" w:hanging="1800"/>
+      </w:pPr>
+      <w:rPr>
+        <w:rFonts w:hint="default"/>
+      </w:rPr>
+    </w:lvl>
+    <w:lvl w:ilvl="7">
+      <w:start w:val="1"/>
+      <w:numFmt w:val="decimal"/>
+      <w:lvlText w:val="%1.%2.%3.%4.%5.%6.%7.%8"/>
+      <w:lvlJc w:val="left"/>
+      <w:pPr>
+        <w:ind w:left="2160" w:hanging="2160"/>
+      </w:pPr>
+      <w:rPr>
+        <w:rFonts w:hint="default"/>
+      </w:rPr>
+    </w:lvl>
+    <w:lvl w:ilvl="8">
+      <w:start w:val="1"/>
+      <w:numFmt w:val="decimal"/>
+      <w:lvlText w:val="%1.%2.%3.%4.%5.%6.%7.%8.%9"/>
+      <w:lvlJc w:val="left"/>
+      <w:pPr>
+        <w:ind w:left="2160" w:hanging="2160"/>
+      </w:pPr>
+      <w:rPr>
+        <w:rFonts w:hint="default"/>
+      </w:rPr>
+    </w:lvl>
+  </w:abstractNum>
+  <w:abstractNum w:abstractNumId="1" w15:restartNumberingAfterBreak="0">
+    <w:nsid w:val="0C210A36"/>
     <w:multiLevelType w:val="multilevel"/>
     <w:tmpl w:val="00000000"/>
     <w:lvl w:ilvl="0">
@@ -12839,12 +12803,19 @@
       </w:pPr>
     </w:lvl>
   </w:abstractNum>
-  <w:abstractNum w:abstractNumId="1" w15:restartNumberingAfterBreak="0">
-    <w:nsid w:val="00000001"/>
+  <w:abstractNum w:abstractNumId="2" w15:restartNumberingAfterBreak="0">
+    <w:nsid w:val="0F1A06F4"/>
     <w:multiLevelType w:val="multilevel"/>
     <w:tmpl w:val="00000001"/>
+    <w:numStyleLink w:val="6"/>
+  </w:abstractNum>
+  <w:abstractNum w:abstractNumId="3" w15:restartNumberingAfterBreak="0">
+    <w:nsid w:val="260F391A"/>
+    <w:multiLevelType w:val="multilevel"/>
+    <w:tmpl w:val="00000001"/>
+    <w:styleLink w:val="3"/>
     <w:lvl w:ilvl="0">
-      <w:start w:val="1"/>
+      <w:start w:val="4"/>
       <w:numFmt w:val="decimal"/>
       <w:lvlText w:val="%1"/>
       <w:lvlJc w:val="left"/>
@@ -12952,8 +12923,464 @@
       </w:rPr>
     </w:lvl>
   </w:abstractNum>
-  <w:abstractNum w:abstractNumId="2" w15:restartNumberingAfterBreak="0">
-    <w:nsid w:val="0C210A36"/>
+  <w:abstractNum w:abstractNumId="4" w15:restartNumberingAfterBreak="0">
+    <w:nsid w:val="34A44171"/>
+    <w:multiLevelType w:val="multilevel"/>
+    <w:tmpl w:val="00000001"/>
+    <w:styleLink w:val="6"/>
+    <w:lvl w:ilvl="0">
+      <w:start w:val="5"/>
+      <w:numFmt w:val="decimal"/>
+      <w:lvlText w:val="%1"/>
+      <w:lvlJc w:val="left"/>
+      <w:pPr>
+        <w:ind w:left="420" w:hanging="420"/>
+      </w:pPr>
+      <w:rPr>
+        <w:rFonts w:hint="default"/>
+      </w:rPr>
+    </w:lvl>
+    <w:lvl w:ilvl="1">
+      <w:start w:val="1"/>
+      <w:numFmt w:val="decimal"/>
+      <w:lvlText w:val="%1.%2"/>
+      <w:lvlJc w:val="left"/>
+      <w:pPr>
+        <w:ind w:left="720" w:hanging="720"/>
+      </w:pPr>
+      <w:rPr>
+        <w:rFonts w:hint="default"/>
+      </w:rPr>
+    </w:lvl>
+    <w:lvl w:ilvl="2">
+      <w:start w:val="1"/>
+      <w:numFmt w:val="decimal"/>
+      <w:lvlText w:val="%1.%2.%3"/>
+      <w:lvlJc w:val="left"/>
+      <w:pPr>
+        <w:ind w:left="720" w:hanging="720"/>
+      </w:pPr>
+      <w:rPr>
+        <w:rFonts w:hint="default"/>
+      </w:rPr>
+    </w:lvl>
+    <w:lvl w:ilvl="3">
+      <w:start w:val="1"/>
+      <w:numFmt w:val="decimal"/>
+      <w:lvlText w:val="%1.%2.%3.%4"/>
+      <w:lvlJc w:val="left"/>
+      <w:pPr>
+        <w:ind w:left="1080" w:hanging="1080"/>
+      </w:pPr>
+      <w:rPr>
+        <w:rFonts w:hint="default"/>
+      </w:rPr>
+    </w:lvl>
+    <w:lvl w:ilvl="4">
+      <w:start w:val="1"/>
+      <w:numFmt w:val="decimal"/>
+      <w:lvlText w:val="%1.%2.%3.%4.%5"/>
+      <w:lvlJc w:val="left"/>
+      <w:pPr>
+        <w:ind w:left="1440" w:hanging="1440"/>
+      </w:pPr>
+      <w:rPr>
+        <w:rFonts w:hint="default"/>
+      </w:rPr>
+    </w:lvl>
+    <w:lvl w:ilvl="5">
+      <w:start w:val="1"/>
+      <w:numFmt w:val="decimal"/>
+      <w:lvlText w:val="%1.%2.%3.%4.%5.%6"/>
+      <w:lvlJc w:val="left"/>
+      <w:pPr>
+        <w:ind w:left="1440" w:hanging="1440"/>
+      </w:pPr>
+      <w:rPr>
+        <w:rFonts w:hint="default"/>
+      </w:rPr>
+    </w:lvl>
+    <w:lvl w:ilvl="6">
+      <w:start w:val="1"/>
+      <w:numFmt w:val="decimal"/>
+      <w:lvlText w:val="%1.%2.%3.%4.%5.%6.%7"/>
+      <w:lvlJc w:val="left"/>
+      <w:pPr>
+        <w:ind w:left="1800" w:hanging="1800"/>
+      </w:pPr>
+      <w:rPr>
+        <w:rFonts w:hint="default"/>
+      </w:rPr>
+    </w:lvl>
+    <w:lvl w:ilvl="7">
+      <w:start w:val="1"/>
+      <w:numFmt w:val="decimal"/>
+      <w:lvlText w:val="%1.%2.%3.%4.%5.%6.%7.%8"/>
+      <w:lvlJc w:val="left"/>
+      <w:pPr>
+        <w:ind w:left="2160" w:hanging="2160"/>
+      </w:pPr>
+      <w:rPr>
+        <w:rFonts w:hint="default"/>
+      </w:rPr>
+    </w:lvl>
+    <w:lvl w:ilvl="8">
+      <w:start w:val="1"/>
+      <w:numFmt w:val="decimal"/>
+      <w:lvlText w:val="%1.%2.%3.%4.%5.%6.%7.%8.%9"/>
+      <w:lvlJc w:val="left"/>
+      <w:pPr>
+        <w:ind w:left="2160" w:hanging="2160"/>
+      </w:pPr>
+      <w:rPr>
+        <w:rFonts w:hint="default"/>
+      </w:rPr>
+    </w:lvl>
+  </w:abstractNum>
+  <w:abstractNum w:abstractNumId="5" w15:restartNumberingAfterBreak="0">
+    <w:nsid w:val="393555DC"/>
+    <w:multiLevelType w:val="multilevel"/>
+    <w:tmpl w:val="00000001"/>
+    <w:styleLink w:val="1"/>
+    <w:lvl w:ilvl="0">
+      <w:start w:val="2"/>
+      <w:numFmt w:val="decimal"/>
+      <w:lvlText w:val="%1"/>
+      <w:lvlJc w:val="left"/>
+      <w:pPr>
+        <w:ind w:left="420" w:hanging="420"/>
+      </w:pPr>
+      <w:rPr>
+        <w:rFonts w:hint="default"/>
+      </w:rPr>
+    </w:lvl>
+    <w:lvl w:ilvl="1">
+      <w:start w:val="1"/>
+      <w:numFmt w:val="decimal"/>
+      <w:lvlText w:val="%1.%2"/>
+      <w:lvlJc w:val="left"/>
+      <w:pPr>
+        <w:ind w:left="720" w:hanging="720"/>
+      </w:pPr>
+      <w:rPr>
+        <w:rFonts w:hint="default"/>
+      </w:rPr>
+    </w:lvl>
+    <w:lvl w:ilvl="2">
+      <w:start w:val="1"/>
+      <w:numFmt w:val="decimal"/>
+      <w:lvlText w:val="%1.%2.%3"/>
+      <w:lvlJc w:val="left"/>
+      <w:pPr>
+        <w:ind w:left="720" w:hanging="720"/>
+      </w:pPr>
+      <w:rPr>
+        <w:rFonts w:hint="default"/>
+      </w:rPr>
+    </w:lvl>
+    <w:lvl w:ilvl="3">
+      <w:start w:val="1"/>
+      <w:numFmt w:val="decimal"/>
+      <w:lvlText w:val="%1.%2.%3.%4"/>
+      <w:lvlJc w:val="left"/>
+      <w:pPr>
+        <w:ind w:left="1080" w:hanging="1080"/>
+      </w:pPr>
+      <w:rPr>
+        <w:rFonts w:hint="default"/>
+      </w:rPr>
+    </w:lvl>
+    <w:lvl w:ilvl="4">
+      <w:start w:val="1"/>
+      <w:numFmt w:val="decimal"/>
+      <w:lvlText w:val="%1.%2.%3.%4.%5"/>
+      <w:lvlJc w:val="left"/>
+      <w:pPr>
+        <w:ind w:left="1440" w:hanging="1440"/>
+      </w:pPr>
+      <w:rPr>
+        <w:rFonts w:hint="default"/>
+      </w:rPr>
+    </w:lvl>
+    <w:lvl w:ilvl="5">
+      <w:start w:val="1"/>
+      <w:numFmt w:val="decimal"/>
+      <w:lvlText w:val="%1.%2.%3.%4.%5.%6"/>
+      <w:lvlJc w:val="left"/>
+      <w:pPr>
+        <w:ind w:left="1440" w:hanging="1440"/>
+      </w:pPr>
+      <w:rPr>
+        <w:rFonts w:hint="default"/>
+      </w:rPr>
+    </w:lvl>
+    <w:lvl w:ilvl="6">
+      <w:start w:val="1"/>
+      <w:numFmt w:val="decimal"/>
+      <w:lvlText w:val="%1.%2.%3.%4.%5.%6.%7"/>
+      <w:lvlJc w:val="left"/>
+      <w:pPr>
+        <w:ind w:left="1800" w:hanging="1800"/>
+      </w:pPr>
+      <w:rPr>
+        <w:rFonts w:hint="default"/>
+      </w:rPr>
+    </w:lvl>
+    <w:lvl w:ilvl="7">
+      <w:start w:val="1"/>
+      <w:numFmt w:val="decimal"/>
+      <w:lvlText w:val="%1.%2.%3.%4.%5.%6.%7.%8"/>
+      <w:lvlJc w:val="left"/>
+      <w:pPr>
+        <w:ind w:left="2160" w:hanging="2160"/>
+      </w:pPr>
+      <w:rPr>
+        <w:rFonts w:hint="default"/>
+      </w:rPr>
+    </w:lvl>
+    <w:lvl w:ilvl="8">
+      <w:start w:val="1"/>
+      <w:numFmt w:val="decimal"/>
+      <w:lvlText w:val="%1.%2.%3.%4.%5.%6.%7.%8.%9"/>
+      <w:lvlJc w:val="left"/>
+      <w:pPr>
+        <w:ind w:left="2160" w:hanging="2160"/>
+      </w:pPr>
+      <w:rPr>
+        <w:rFonts w:hint="default"/>
+      </w:rPr>
+    </w:lvl>
+  </w:abstractNum>
+  <w:abstractNum w:abstractNumId="6" w15:restartNumberingAfterBreak="0">
+    <w:nsid w:val="490F0C3B"/>
+    <w:multiLevelType w:val="multilevel"/>
+    <w:tmpl w:val="00000001"/>
+    <w:styleLink w:val="2"/>
+    <w:lvl w:ilvl="0">
+      <w:start w:val="3"/>
+      <w:numFmt w:val="decimal"/>
+      <w:lvlText w:val="%1"/>
+      <w:lvlJc w:val="left"/>
+      <w:pPr>
+        <w:ind w:left="420" w:hanging="420"/>
+      </w:pPr>
+      <w:rPr>
+        <w:rFonts w:hint="default"/>
+      </w:rPr>
+    </w:lvl>
+    <w:lvl w:ilvl="1">
+      <w:start w:val="1"/>
+      <w:numFmt w:val="decimal"/>
+      <w:lvlText w:val="%1.%2"/>
+      <w:lvlJc w:val="left"/>
+      <w:pPr>
+        <w:ind w:left="720" w:hanging="720"/>
+      </w:pPr>
+      <w:rPr>
+        <w:rFonts w:hint="default"/>
+      </w:rPr>
+    </w:lvl>
+    <w:lvl w:ilvl="2">
+      <w:start w:val="1"/>
+      <w:numFmt w:val="decimal"/>
+      <w:lvlText w:val="%1.%2.%3"/>
+      <w:lvlJc w:val="left"/>
+      <w:pPr>
+        <w:ind w:left="720" w:hanging="720"/>
+      </w:pPr>
+      <w:rPr>
+        <w:rFonts w:hint="default"/>
+      </w:rPr>
+    </w:lvl>
+    <w:lvl w:ilvl="3">
+      <w:start w:val="1"/>
+      <w:numFmt w:val="decimal"/>
+      <w:lvlText w:val="%1.%2.%3.%4"/>
+      <w:lvlJc w:val="left"/>
+      <w:pPr>
+        <w:ind w:left="1080" w:hanging="1080"/>
+      </w:pPr>
+      <w:rPr>
+        <w:rFonts w:hint="default"/>
+      </w:rPr>
+    </w:lvl>
+    <w:lvl w:ilvl="4">
+      <w:start w:val="1"/>
+      <w:numFmt w:val="decimal"/>
+      <w:lvlText w:val="%1.%2.%3.%4.%5"/>
+      <w:lvlJc w:val="left"/>
+      <w:pPr>
+        <w:ind w:left="1440" w:hanging="1440"/>
+      </w:pPr>
+      <w:rPr>
+        <w:rFonts w:hint="default"/>
+      </w:rPr>
+    </w:lvl>
+    <w:lvl w:ilvl="5">
+      <w:start w:val="1"/>
+      <w:numFmt w:val="decimal"/>
+      <w:lvlText w:val="%1.%2.%3.%4.%5.%6"/>
+      <w:lvlJc w:val="left"/>
+      <w:pPr>
+        <w:ind w:left="1440" w:hanging="1440"/>
+      </w:pPr>
+      <w:rPr>
+        <w:rFonts w:hint="default"/>
+      </w:rPr>
+    </w:lvl>
+    <w:lvl w:ilvl="6">
+      <w:start w:val="1"/>
+      <w:numFmt w:val="decimal"/>
+      <w:lvlText w:val="%1.%2.%3.%4.%5.%6.%7"/>
+      <w:lvlJc w:val="left"/>
+      <w:pPr>
+        <w:ind w:left="1800" w:hanging="1800"/>
+      </w:pPr>
+      <w:rPr>
+        <w:rFonts w:hint="default"/>
+      </w:rPr>
+    </w:lvl>
+    <w:lvl w:ilvl="7">
+      <w:start w:val="1"/>
+      <w:numFmt w:val="decimal"/>
+      <w:lvlText w:val="%1.%2.%3.%4.%5.%6.%7.%8"/>
+      <w:lvlJc w:val="left"/>
+      <w:pPr>
+        <w:ind w:left="2160" w:hanging="2160"/>
+      </w:pPr>
+      <w:rPr>
+        <w:rFonts w:hint="default"/>
+      </w:rPr>
+    </w:lvl>
+    <w:lvl w:ilvl="8">
+      <w:start w:val="1"/>
+      <w:numFmt w:val="decimal"/>
+      <w:lvlText w:val="%1.%2.%3.%4.%5.%6.%7.%8.%9"/>
+      <w:lvlJc w:val="left"/>
+      <w:pPr>
+        <w:ind w:left="2160" w:hanging="2160"/>
+      </w:pPr>
+      <w:rPr>
+        <w:rFonts w:hint="default"/>
+      </w:rPr>
+    </w:lvl>
+  </w:abstractNum>
+  <w:abstractNum w:abstractNumId="7" w15:restartNumberingAfterBreak="0">
+    <w:nsid w:val="54BA3AEF"/>
+    <w:multiLevelType w:val="multilevel"/>
+    <w:tmpl w:val="00000001"/>
+    <w:styleLink w:val="4"/>
+    <w:lvl w:ilvl="0">
+      <w:start w:val="3"/>
+      <w:numFmt w:val="decimal"/>
+      <w:lvlText w:val="%1"/>
+      <w:lvlJc w:val="left"/>
+      <w:pPr>
+        <w:ind w:left="420" w:hanging="420"/>
+      </w:pPr>
+      <w:rPr>
+        <w:rFonts w:hint="default"/>
+      </w:rPr>
+    </w:lvl>
+    <w:lvl w:ilvl="1">
+      <w:start w:val="1"/>
+      <w:numFmt w:val="decimal"/>
+      <w:lvlText w:val="%1.%2"/>
+      <w:lvlJc w:val="left"/>
+      <w:pPr>
+        <w:ind w:left="720" w:hanging="720"/>
+      </w:pPr>
+      <w:rPr>
+        <w:rFonts w:hint="default"/>
+      </w:rPr>
+    </w:lvl>
+    <w:lvl w:ilvl="2">
+      <w:start w:val="1"/>
+      <w:numFmt w:val="decimal"/>
+      <w:lvlText w:val="%1.%2.%3"/>
+      <w:lvlJc w:val="left"/>
+      <w:pPr>
+        <w:ind w:left="720" w:hanging="720"/>
+      </w:pPr>
+      <w:rPr>
+        <w:rFonts w:hint="default"/>
+      </w:rPr>
+    </w:lvl>
+    <w:lvl w:ilvl="3">
+      <w:start w:val="1"/>
+      <w:numFmt w:val="decimal"/>
+      <w:lvlText w:val="%1.%2.%3.%4"/>
+      <w:lvlJc w:val="left"/>
+      <w:pPr>
+        <w:ind w:left="1080" w:hanging="1080"/>
+      </w:pPr>
+      <w:rPr>
+        <w:rFonts w:hint="default"/>
+      </w:rPr>
+    </w:lvl>
+    <w:lvl w:ilvl="4">
+      <w:start w:val="1"/>
+      <w:numFmt w:val="decimal"/>
+      <w:lvlText w:val="%1.%2.%3.%4.%5"/>
+      <w:lvlJc w:val="left"/>
+      <w:pPr>
+        <w:ind w:left="1440" w:hanging="1440"/>
+      </w:pPr>
+      <w:rPr>
+        <w:rFonts w:hint="default"/>
+      </w:rPr>
+    </w:lvl>
+    <w:lvl w:ilvl="5">
+      <w:start w:val="1"/>
+      <w:numFmt w:val="decimal"/>
+      <w:lvlText w:val="%1.%2.%3.%4.%5.%6"/>
+      <w:lvlJc w:val="left"/>
+      <w:pPr>
+        <w:ind w:left="1440" w:hanging="1440"/>
+      </w:pPr>
+      <w:rPr>
+        <w:rFonts w:hint="default"/>
+      </w:rPr>
+    </w:lvl>
+    <w:lvl w:ilvl="6">
+      <w:start w:val="1"/>
+      <w:numFmt w:val="decimal"/>
+      <w:lvlText w:val="%1.%2.%3.%4.%5.%6.%7"/>
+      <w:lvlJc w:val="left"/>
+      <w:pPr>
+        <w:ind w:left="1800" w:hanging="1800"/>
+      </w:pPr>
+      <w:rPr>
+        <w:rFonts w:hint="default"/>
+      </w:rPr>
+    </w:lvl>
+    <w:lvl w:ilvl="7">
+      <w:start w:val="1"/>
+      <w:numFmt w:val="decimal"/>
+      <w:lvlText w:val="%1.%2.%3.%4.%5.%6.%7.%8"/>
+      <w:lvlJc w:val="left"/>
+      <w:pPr>
+        <w:ind w:left="2160" w:hanging="2160"/>
+      </w:pPr>
+      <w:rPr>
+        <w:rFonts w:hint="default"/>
+      </w:rPr>
+    </w:lvl>
+    <w:lvl w:ilvl="8">
+      <w:start w:val="1"/>
+      <w:numFmt w:val="decimal"/>
+      <w:lvlText w:val="%1.%2.%3.%4.%5.%6.%7.%8.%9"/>
+      <w:lvlJc w:val="left"/>
+      <w:pPr>
+        <w:ind w:left="2160" w:hanging="2160"/>
+      </w:pPr>
+      <w:rPr>
+        <w:rFonts w:hint="default"/>
+      </w:rPr>
+    </w:lvl>
+  </w:abstractNum>
+  <w:abstractNum w:abstractNumId="8" w15:restartNumberingAfterBreak="0">
+    <w:nsid w:val="5A931230"/>
     <w:multiLevelType w:val="multilevel"/>
     <w:tmpl w:val="00000000"/>
     <w:lvl w:ilvl="0">
@@ -13042,582 +13469,6 @@
       <w:pPr>
         <w:ind w:left="4200" w:hanging="420"/>
       </w:pPr>
-    </w:lvl>
-  </w:abstractNum>
-  <w:abstractNum w:abstractNumId="3" w15:restartNumberingAfterBreak="0">
-    <w:nsid w:val="0F1A06F4"/>
-    <w:multiLevelType w:val="multilevel"/>
-    <w:tmpl w:val="00000001"/>
-    <w:numStyleLink w:val="6"/>
-  </w:abstractNum>
-  <w:abstractNum w:abstractNumId="4" w15:restartNumberingAfterBreak="0">
-    <w:nsid w:val="260F391A"/>
-    <w:multiLevelType w:val="multilevel"/>
-    <w:tmpl w:val="00000001"/>
-    <w:styleLink w:val="3"/>
-    <w:lvl w:ilvl="0">
-      <w:start w:val="4"/>
-      <w:numFmt w:val="decimal"/>
-      <w:lvlText w:val="%1"/>
-      <w:lvlJc w:val="left"/>
-      <w:pPr>
-        <w:ind w:left="420" w:hanging="420"/>
-      </w:pPr>
-      <w:rPr>
-        <w:rFonts w:hint="default"/>
-      </w:rPr>
-    </w:lvl>
-    <w:lvl w:ilvl="1">
-      <w:start w:val="1"/>
-      <w:numFmt w:val="decimal"/>
-      <w:lvlText w:val="%1.%2"/>
-      <w:lvlJc w:val="left"/>
-      <w:pPr>
-        <w:ind w:left="720" w:hanging="720"/>
-      </w:pPr>
-      <w:rPr>
-        <w:rFonts w:hint="default"/>
-      </w:rPr>
-    </w:lvl>
-    <w:lvl w:ilvl="2">
-      <w:start w:val="1"/>
-      <w:numFmt w:val="decimal"/>
-      <w:lvlText w:val="%1.%2.%3"/>
-      <w:lvlJc w:val="left"/>
-      <w:pPr>
-        <w:ind w:left="720" w:hanging="720"/>
-      </w:pPr>
-      <w:rPr>
-        <w:rFonts w:hint="default"/>
-      </w:rPr>
-    </w:lvl>
-    <w:lvl w:ilvl="3">
-      <w:start w:val="1"/>
-      <w:numFmt w:val="decimal"/>
-      <w:lvlText w:val="%1.%2.%3.%4"/>
-      <w:lvlJc w:val="left"/>
-      <w:pPr>
-        <w:ind w:left="1080" w:hanging="1080"/>
-      </w:pPr>
-      <w:rPr>
-        <w:rFonts w:hint="default"/>
-      </w:rPr>
-    </w:lvl>
-    <w:lvl w:ilvl="4">
-      <w:start w:val="1"/>
-      <w:numFmt w:val="decimal"/>
-      <w:lvlText w:val="%1.%2.%3.%4.%5"/>
-      <w:lvlJc w:val="left"/>
-      <w:pPr>
-        <w:ind w:left="1440" w:hanging="1440"/>
-      </w:pPr>
-      <w:rPr>
-        <w:rFonts w:hint="default"/>
-      </w:rPr>
-    </w:lvl>
-    <w:lvl w:ilvl="5">
-      <w:start w:val="1"/>
-      <w:numFmt w:val="decimal"/>
-      <w:lvlText w:val="%1.%2.%3.%4.%5.%6"/>
-      <w:lvlJc w:val="left"/>
-      <w:pPr>
-        <w:ind w:left="1440" w:hanging="1440"/>
-      </w:pPr>
-      <w:rPr>
-        <w:rFonts w:hint="default"/>
-      </w:rPr>
-    </w:lvl>
-    <w:lvl w:ilvl="6">
-      <w:start w:val="1"/>
-      <w:numFmt w:val="decimal"/>
-      <w:lvlText w:val="%1.%2.%3.%4.%5.%6.%7"/>
-      <w:lvlJc w:val="left"/>
-      <w:pPr>
-        <w:ind w:left="1800" w:hanging="1800"/>
-      </w:pPr>
-      <w:rPr>
-        <w:rFonts w:hint="default"/>
-      </w:rPr>
-    </w:lvl>
-    <w:lvl w:ilvl="7">
-      <w:start w:val="1"/>
-      <w:numFmt w:val="decimal"/>
-      <w:lvlText w:val="%1.%2.%3.%4.%5.%6.%7.%8"/>
-      <w:lvlJc w:val="left"/>
-      <w:pPr>
-        <w:ind w:left="2160" w:hanging="2160"/>
-      </w:pPr>
-      <w:rPr>
-        <w:rFonts w:hint="default"/>
-      </w:rPr>
-    </w:lvl>
-    <w:lvl w:ilvl="8">
-      <w:start w:val="1"/>
-      <w:numFmt w:val="decimal"/>
-      <w:lvlText w:val="%1.%2.%3.%4.%5.%6.%7.%8.%9"/>
-      <w:lvlJc w:val="left"/>
-      <w:pPr>
-        <w:ind w:left="2160" w:hanging="2160"/>
-      </w:pPr>
-      <w:rPr>
-        <w:rFonts w:hint="default"/>
-      </w:rPr>
-    </w:lvl>
-  </w:abstractNum>
-  <w:abstractNum w:abstractNumId="5" w15:restartNumberingAfterBreak="0">
-    <w:nsid w:val="34A44171"/>
-    <w:multiLevelType w:val="multilevel"/>
-    <w:tmpl w:val="00000001"/>
-    <w:styleLink w:val="6"/>
-    <w:lvl w:ilvl="0">
-      <w:start w:val="5"/>
-      <w:numFmt w:val="decimal"/>
-      <w:lvlText w:val="%1"/>
-      <w:lvlJc w:val="left"/>
-      <w:pPr>
-        <w:ind w:left="420" w:hanging="420"/>
-      </w:pPr>
-      <w:rPr>
-        <w:rFonts w:hint="default"/>
-      </w:rPr>
-    </w:lvl>
-    <w:lvl w:ilvl="1">
-      <w:start w:val="1"/>
-      <w:numFmt w:val="decimal"/>
-      <w:lvlText w:val="%1.%2"/>
-      <w:lvlJc w:val="left"/>
-      <w:pPr>
-        <w:ind w:left="720" w:hanging="720"/>
-      </w:pPr>
-      <w:rPr>
-        <w:rFonts w:hint="default"/>
-      </w:rPr>
-    </w:lvl>
-    <w:lvl w:ilvl="2">
-      <w:start w:val="1"/>
-      <w:numFmt w:val="decimal"/>
-      <w:lvlText w:val="%1.%2.%3"/>
-      <w:lvlJc w:val="left"/>
-      <w:pPr>
-        <w:ind w:left="720" w:hanging="720"/>
-      </w:pPr>
-      <w:rPr>
-        <w:rFonts w:hint="default"/>
-      </w:rPr>
-    </w:lvl>
-    <w:lvl w:ilvl="3">
-      <w:start w:val="1"/>
-      <w:numFmt w:val="decimal"/>
-      <w:lvlText w:val="%1.%2.%3.%4"/>
-      <w:lvlJc w:val="left"/>
-      <w:pPr>
-        <w:ind w:left="1080" w:hanging="1080"/>
-      </w:pPr>
-      <w:rPr>
-        <w:rFonts w:hint="default"/>
-      </w:rPr>
-    </w:lvl>
-    <w:lvl w:ilvl="4">
-      <w:start w:val="1"/>
-      <w:numFmt w:val="decimal"/>
-      <w:lvlText w:val="%1.%2.%3.%4.%5"/>
-      <w:lvlJc w:val="left"/>
-      <w:pPr>
-        <w:ind w:left="1440" w:hanging="1440"/>
-      </w:pPr>
-      <w:rPr>
-        <w:rFonts w:hint="default"/>
-      </w:rPr>
-    </w:lvl>
-    <w:lvl w:ilvl="5">
-      <w:start w:val="1"/>
-      <w:numFmt w:val="decimal"/>
-      <w:lvlText w:val="%1.%2.%3.%4.%5.%6"/>
-      <w:lvlJc w:val="left"/>
-      <w:pPr>
-        <w:ind w:left="1440" w:hanging="1440"/>
-      </w:pPr>
-      <w:rPr>
-        <w:rFonts w:hint="default"/>
-      </w:rPr>
-    </w:lvl>
-    <w:lvl w:ilvl="6">
-      <w:start w:val="1"/>
-      <w:numFmt w:val="decimal"/>
-      <w:lvlText w:val="%1.%2.%3.%4.%5.%6.%7"/>
-      <w:lvlJc w:val="left"/>
-      <w:pPr>
-        <w:ind w:left="1800" w:hanging="1800"/>
-      </w:pPr>
-      <w:rPr>
-        <w:rFonts w:hint="default"/>
-      </w:rPr>
-    </w:lvl>
-    <w:lvl w:ilvl="7">
-      <w:start w:val="1"/>
-      <w:numFmt w:val="decimal"/>
-      <w:lvlText w:val="%1.%2.%3.%4.%5.%6.%7.%8"/>
-      <w:lvlJc w:val="left"/>
-      <w:pPr>
-        <w:ind w:left="2160" w:hanging="2160"/>
-      </w:pPr>
-      <w:rPr>
-        <w:rFonts w:hint="default"/>
-      </w:rPr>
-    </w:lvl>
-    <w:lvl w:ilvl="8">
-      <w:start w:val="1"/>
-      <w:numFmt w:val="decimal"/>
-      <w:lvlText w:val="%1.%2.%3.%4.%5.%6.%7.%8.%9"/>
-      <w:lvlJc w:val="left"/>
-      <w:pPr>
-        <w:ind w:left="2160" w:hanging="2160"/>
-      </w:pPr>
-      <w:rPr>
-        <w:rFonts w:hint="default"/>
-      </w:rPr>
-    </w:lvl>
-  </w:abstractNum>
-  <w:abstractNum w:abstractNumId="6" w15:restartNumberingAfterBreak="0">
-    <w:nsid w:val="393555DC"/>
-    <w:multiLevelType w:val="multilevel"/>
-    <w:tmpl w:val="00000001"/>
-    <w:styleLink w:val="1"/>
-    <w:lvl w:ilvl="0">
-      <w:start w:val="2"/>
-      <w:numFmt w:val="decimal"/>
-      <w:lvlText w:val="%1"/>
-      <w:lvlJc w:val="left"/>
-      <w:pPr>
-        <w:ind w:left="420" w:hanging="420"/>
-      </w:pPr>
-      <w:rPr>
-        <w:rFonts w:hint="default"/>
-      </w:rPr>
-    </w:lvl>
-    <w:lvl w:ilvl="1">
-      <w:start w:val="1"/>
-      <w:numFmt w:val="decimal"/>
-      <w:lvlText w:val="%1.%2"/>
-      <w:lvlJc w:val="left"/>
-      <w:pPr>
-        <w:ind w:left="720" w:hanging="720"/>
-      </w:pPr>
-      <w:rPr>
-        <w:rFonts w:hint="default"/>
-      </w:rPr>
-    </w:lvl>
-    <w:lvl w:ilvl="2">
-      <w:start w:val="1"/>
-      <w:numFmt w:val="decimal"/>
-      <w:lvlText w:val="%1.%2.%3"/>
-      <w:lvlJc w:val="left"/>
-      <w:pPr>
-        <w:ind w:left="720" w:hanging="720"/>
-      </w:pPr>
-      <w:rPr>
-        <w:rFonts w:hint="default"/>
-      </w:rPr>
-    </w:lvl>
-    <w:lvl w:ilvl="3">
-      <w:start w:val="1"/>
-      <w:numFmt w:val="decimal"/>
-      <w:lvlText w:val="%1.%2.%3.%4"/>
-      <w:lvlJc w:val="left"/>
-      <w:pPr>
-        <w:ind w:left="1080" w:hanging="1080"/>
-      </w:pPr>
-      <w:rPr>
-        <w:rFonts w:hint="default"/>
-      </w:rPr>
-    </w:lvl>
-    <w:lvl w:ilvl="4">
-      <w:start w:val="1"/>
-      <w:numFmt w:val="decimal"/>
-      <w:lvlText w:val="%1.%2.%3.%4.%5"/>
-      <w:lvlJc w:val="left"/>
-      <w:pPr>
-        <w:ind w:left="1440" w:hanging="1440"/>
-      </w:pPr>
-      <w:rPr>
-        <w:rFonts w:hint="default"/>
-      </w:rPr>
-    </w:lvl>
-    <w:lvl w:ilvl="5">
-      <w:start w:val="1"/>
-      <w:numFmt w:val="decimal"/>
-      <w:lvlText w:val="%1.%2.%3.%4.%5.%6"/>
-      <w:lvlJc w:val="left"/>
-      <w:pPr>
-        <w:ind w:left="1440" w:hanging="1440"/>
-      </w:pPr>
-      <w:rPr>
-        <w:rFonts w:hint="default"/>
-      </w:rPr>
-    </w:lvl>
-    <w:lvl w:ilvl="6">
-      <w:start w:val="1"/>
-      <w:numFmt w:val="decimal"/>
-      <w:lvlText w:val="%1.%2.%3.%4.%5.%6.%7"/>
-      <w:lvlJc w:val="left"/>
-      <w:pPr>
-        <w:ind w:left="1800" w:hanging="1800"/>
-      </w:pPr>
-      <w:rPr>
-        <w:rFonts w:hint="default"/>
-      </w:rPr>
-    </w:lvl>
-    <w:lvl w:ilvl="7">
-      <w:start w:val="1"/>
-      <w:numFmt w:val="decimal"/>
-      <w:lvlText w:val="%1.%2.%3.%4.%5.%6.%7.%8"/>
-      <w:lvlJc w:val="left"/>
-      <w:pPr>
-        <w:ind w:left="2160" w:hanging="2160"/>
-      </w:pPr>
-      <w:rPr>
-        <w:rFonts w:hint="default"/>
-      </w:rPr>
-    </w:lvl>
-    <w:lvl w:ilvl="8">
-      <w:start w:val="1"/>
-      <w:numFmt w:val="decimal"/>
-      <w:lvlText w:val="%1.%2.%3.%4.%5.%6.%7.%8.%9"/>
-      <w:lvlJc w:val="left"/>
-      <w:pPr>
-        <w:ind w:left="2160" w:hanging="2160"/>
-      </w:pPr>
-      <w:rPr>
-        <w:rFonts w:hint="default"/>
-      </w:rPr>
-    </w:lvl>
-  </w:abstractNum>
-  <w:abstractNum w:abstractNumId="7" w15:restartNumberingAfterBreak="0">
-    <w:nsid w:val="490F0C3B"/>
-    <w:multiLevelType w:val="multilevel"/>
-    <w:tmpl w:val="00000001"/>
-    <w:styleLink w:val="2"/>
-    <w:lvl w:ilvl="0">
-      <w:start w:val="3"/>
-      <w:numFmt w:val="decimal"/>
-      <w:lvlText w:val="%1"/>
-      <w:lvlJc w:val="left"/>
-      <w:pPr>
-        <w:ind w:left="420" w:hanging="420"/>
-      </w:pPr>
-      <w:rPr>
-        <w:rFonts w:hint="default"/>
-      </w:rPr>
-    </w:lvl>
-    <w:lvl w:ilvl="1">
-      <w:start w:val="1"/>
-      <w:numFmt w:val="decimal"/>
-      <w:lvlText w:val="%1.%2"/>
-      <w:lvlJc w:val="left"/>
-      <w:pPr>
-        <w:ind w:left="720" w:hanging="720"/>
-      </w:pPr>
-      <w:rPr>
-        <w:rFonts w:hint="default"/>
-      </w:rPr>
-    </w:lvl>
-    <w:lvl w:ilvl="2">
-      <w:start w:val="1"/>
-      <w:numFmt w:val="decimal"/>
-      <w:lvlText w:val="%1.%2.%3"/>
-      <w:lvlJc w:val="left"/>
-      <w:pPr>
-        <w:ind w:left="720" w:hanging="720"/>
-      </w:pPr>
-      <w:rPr>
-        <w:rFonts w:hint="default"/>
-      </w:rPr>
-    </w:lvl>
-    <w:lvl w:ilvl="3">
-      <w:start w:val="1"/>
-      <w:numFmt w:val="decimal"/>
-      <w:lvlText w:val="%1.%2.%3.%4"/>
-      <w:lvlJc w:val="left"/>
-      <w:pPr>
-        <w:ind w:left="1080" w:hanging="1080"/>
-      </w:pPr>
-      <w:rPr>
-        <w:rFonts w:hint="default"/>
-      </w:rPr>
-    </w:lvl>
-    <w:lvl w:ilvl="4">
-      <w:start w:val="1"/>
-      <w:numFmt w:val="decimal"/>
-      <w:lvlText w:val="%1.%2.%3.%4.%5"/>
-      <w:lvlJc w:val="left"/>
-      <w:pPr>
-        <w:ind w:left="1440" w:hanging="1440"/>
-      </w:pPr>
-      <w:rPr>
-        <w:rFonts w:hint="default"/>
-      </w:rPr>
-    </w:lvl>
-    <w:lvl w:ilvl="5">
-      <w:start w:val="1"/>
-      <w:numFmt w:val="decimal"/>
-      <w:lvlText w:val="%1.%2.%3.%4.%5.%6"/>
-      <w:lvlJc w:val="left"/>
-      <w:pPr>
-        <w:ind w:left="1440" w:hanging="1440"/>
-      </w:pPr>
-      <w:rPr>
-        <w:rFonts w:hint="default"/>
-      </w:rPr>
-    </w:lvl>
-    <w:lvl w:ilvl="6">
-      <w:start w:val="1"/>
-      <w:numFmt w:val="decimal"/>
-      <w:lvlText w:val="%1.%2.%3.%4.%5.%6.%7"/>
-      <w:lvlJc w:val="left"/>
-      <w:pPr>
-        <w:ind w:left="1800" w:hanging="1800"/>
-      </w:pPr>
-      <w:rPr>
-        <w:rFonts w:hint="default"/>
-      </w:rPr>
-    </w:lvl>
-    <w:lvl w:ilvl="7">
-      <w:start w:val="1"/>
-      <w:numFmt w:val="decimal"/>
-      <w:lvlText w:val="%1.%2.%3.%4.%5.%6.%7.%8"/>
-      <w:lvlJc w:val="left"/>
-      <w:pPr>
-        <w:ind w:left="2160" w:hanging="2160"/>
-      </w:pPr>
-      <w:rPr>
-        <w:rFonts w:hint="default"/>
-      </w:rPr>
-    </w:lvl>
-    <w:lvl w:ilvl="8">
-      <w:start w:val="1"/>
-      <w:numFmt w:val="decimal"/>
-      <w:lvlText w:val="%1.%2.%3.%4.%5.%6.%7.%8.%9"/>
-      <w:lvlJc w:val="left"/>
-      <w:pPr>
-        <w:ind w:left="2160" w:hanging="2160"/>
-      </w:pPr>
-      <w:rPr>
-        <w:rFonts w:hint="default"/>
-      </w:rPr>
-    </w:lvl>
-  </w:abstractNum>
-  <w:abstractNum w:abstractNumId="8" w15:restartNumberingAfterBreak="0">
-    <w:nsid w:val="54BA3AEF"/>
-    <w:multiLevelType w:val="multilevel"/>
-    <w:tmpl w:val="00000001"/>
-    <w:styleLink w:val="4"/>
-    <w:lvl w:ilvl="0">
-      <w:start w:val="3"/>
-      <w:numFmt w:val="decimal"/>
-      <w:lvlText w:val="%1"/>
-      <w:lvlJc w:val="left"/>
-      <w:pPr>
-        <w:ind w:left="420" w:hanging="420"/>
-      </w:pPr>
-      <w:rPr>
-        <w:rFonts w:hint="default"/>
-      </w:rPr>
-    </w:lvl>
-    <w:lvl w:ilvl="1">
-      <w:start w:val="1"/>
-      <w:numFmt w:val="decimal"/>
-      <w:lvlText w:val="%1.%2"/>
-      <w:lvlJc w:val="left"/>
-      <w:pPr>
-        <w:ind w:left="720" w:hanging="720"/>
-      </w:pPr>
-      <w:rPr>
-        <w:rFonts w:hint="default"/>
-      </w:rPr>
-    </w:lvl>
-    <w:lvl w:ilvl="2">
-      <w:start w:val="1"/>
-      <w:numFmt w:val="decimal"/>
-      <w:lvlText w:val="%1.%2.%3"/>
-      <w:lvlJc w:val="left"/>
-      <w:pPr>
-        <w:ind w:left="720" w:hanging="720"/>
-      </w:pPr>
-      <w:rPr>
-        <w:rFonts w:hint="default"/>
-      </w:rPr>
-    </w:lvl>
-    <w:lvl w:ilvl="3">
-      <w:start w:val="1"/>
-      <w:numFmt w:val="decimal"/>
-      <w:lvlText w:val="%1.%2.%3.%4"/>
-      <w:lvlJc w:val="left"/>
-      <w:pPr>
-        <w:ind w:left="1080" w:hanging="1080"/>
-      </w:pPr>
-      <w:rPr>
-        <w:rFonts w:hint="default"/>
-      </w:rPr>
-    </w:lvl>
-    <w:lvl w:ilvl="4">
-      <w:start w:val="1"/>
-      <w:numFmt w:val="decimal"/>
-      <w:lvlText w:val="%1.%2.%3.%4.%5"/>
-      <w:lvlJc w:val="left"/>
-      <w:pPr>
-        <w:ind w:left="1440" w:hanging="1440"/>
-      </w:pPr>
-      <w:rPr>
-        <w:rFonts w:hint="default"/>
-      </w:rPr>
-    </w:lvl>
-    <w:lvl w:ilvl="5">
-      <w:start w:val="1"/>
-      <w:numFmt w:val="decimal"/>
-      <w:lvlText w:val="%1.%2.%3.%4.%5.%6"/>
-      <w:lvlJc w:val="left"/>
-      <w:pPr>
-        <w:ind w:left="1440" w:hanging="1440"/>
-      </w:pPr>
-      <w:rPr>
-        <w:rFonts w:hint="default"/>
-      </w:rPr>
-    </w:lvl>
-    <w:lvl w:ilvl="6">
-      <w:start w:val="1"/>
-      <w:numFmt w:val="decimal"/>
-      <w:lvlText w:val="%1.%2.%3.%4.%5.%6.%7"/>
-      <w:lvlJc w:val="left"/>
-      <w:pPr>
-        <w:ind w:left="1800" w:hanging="1800"/>
-      </w:pPr>
-      <w:rPr>
-        <w:rFonts w:hint="default"/>
-      </w:rPr>
-    </w:lvl>
-    <w:lvl w:ilvl="7">
-      <w:start w:val="1"/>
-      <w:numFmt w:val="decimal"/>
-      <w:lvlText w:val="%1.%2.%3.%4.%5.%6.%7.%8"/>
-      <w:lvlJc w:val="left"/>
-      <w:pPr>
-        <w:ind w:left="2160" w:hanging="2160"/>
-      </w:pPr>
-      <w:rPr>
-        <w:rFonts w:hint="default"/>
-      </w:rPr>
-    </w:lvl>
-    <w:lvl w:ilvl="8">
-      <w:start w:val="1"/>
-      <w:numFmt w:val="decimal"/>
-      <w:lvlText w:val="%1.%2.%3.%4.%5.%6.%7.%8.%9"/>
-      <w:lvlJc w:val="left"/>
-      <w:pPr>
-        <w:ind w:left="2160" w:hanging="2160"/>
-      </w:pPr>
-      <w:rPr>
-        <w:rFonts w:hint="default"/>
-      </w:rPr>
     </w:lvl>
   </w:abstractNum>
   <w:abstractNum w:abstractNumId="9" w15:restartNumberingAfterBreak="0">
@@ -13974,43 +13825,43 @@
     <w:numStyleLink w:val="4"/>
   </w:abstractNum>
   <w:num w:numId="1" w16cid:durableId="928193740">
+    <w:abstractNumId w:val="8"/>
+  </w:num>
+  <w:num w:numId="2" w16cid:durableId="1984852495">
     <w:abstractNumId w:val="0"/>
   </w:num>
-  <w:num w:numId="2" w16cid:durableId="1984852495">
-    <w:abstractNumId w:val="1"/>
-  </w:num>
   <w:num w:numId="3" w16cid:durableId="1835956007">
-    <w:abstractNumId w:val="6"/>
+    <w:abstractNumId w:val="5"/>
   </w:num>
   <w:num w:numId="4" w16cid:durableId="1697920540">
     <w:abstractNumId w:val="12"/>
   </w:num>
   <w:num w:numId="5" w16cid:durableId="359818370">
-    <w:abstractNumId w:val="2"/>
+    <w:abstractNumId w:val="1"/>
   </w:num>
   <w:num w:numId="6" w16cid:durableId="663705010">
-    <w:abstractNumId w:val="7"/>
+    <w:abstractNumId w:val="6"/>
   </w:num>
   <w:num w:numId="7" w16cid:durableId="1685208476">
     <w:abstractNumId w:val="13"/>
   </w:num>
   <w:num w:numId="8" w16cid:durableId="1563637760">
-    <w:abstractNumId w:val="4"/>
+    <w:abstractNumId w:val="3"/>
   </w:num>
   <w:num w:numId="9" w16cid:durableId="692656733">
     <w:abstractNumId w:val="9"/>
   </w:num>
   <w:num w:numId="10" w16cid:durableId="679620726">
-    <w:abstractNumId w:val="8"/>
+    <w:abstractNumId w:val="7"/>
   </w:num>
   <w:num w:numId="11" w16cid:durableId="1642270368">
     <w:abstractNumId w:val="10"/>
   </w:num>
   <w:num w:numId="12" w16cid:durableId="1110010446">
-    <w:abstractNumId w:val="5"/>
+    <w:abstractNumId w:val="4"/>
   </w:num>
   <w:num w:numId="13" w16cid:durableId="1977640391">
-    <w:abstractNumId w:val="3"/>
+    <w:abstractNumId w:val="2"/>
   </w:num>
   <w:num w:numId="14" w16cid:durableId="1320579041">
     <w:abstractNumId w:val="11"/>
@@ -14045,6 +13896,50 @@
     <w:lsdException w:name="Subtitle" w:qFormat="1"/>
     <w:lsdException w:name="Strong" w:qFormat="1"/>
     <w:lsdException w:name="Emphasis" w:qFormat="1"/>
+    <w:lsdException w:name="Normal Table" w:semiHidden="1" w:unhideWhenUsed="1"/>
+    <w:lsdException w:name="Table Simple 1" w:semiHidden="1" w:unhideWhenUsed="1"/>
+    <w:lsdException w:name="Table Simple 2" w:semiHidden="1" w:unhideWhenUsed="1"/>
+    <w:lsdException w:name="Table Simple 3" w:semiHidden="1" w:unhideWhenUsed="1"/>
+    <w:lsdException w:name="Table Classic 1" w:semiHidden="1" w:unhideWhenUsed="1"/>
+    <w:lsdException w:name="Table Classic 2" w:semiHidden="1" w:unhideWhenUsed="1"/>
+    <w:lsdException w:name="Table Classic 3" w:semiHidden="1" w:unhideWhenUsed="1"/>
+    <w:lsdException w:name="Table Classic 4" w:semiHidden="1" w:unhideWhenUsed="1"/>
+    <w:lsdException w:name="Table Colorful 1" w:semiHidden="1" w:unhideWhenUsed="1"/>
+    <w:lsdException w:name="Table Colorful 2" w:semiHidden="1" w:unhideWhenUsed="1"/>
+    <w:lsdException w:name="Table Colorful 3" w:semiHidden="1" w:unhideWhenUsed="1"/>
+    <w:lsdException w:name="Table Columns 1" w:semiHidden="1" w:unhideWhenUsed="1"/>
+    <w:lsdException w:name="Table Columns 2" w:semiHidden="1" w:unhideWhenUsed="1"/>
+    <w:lsdException w:name="Table Columns 3" w:semiHidden="1" w:unhideWhenUsed="1"/>
+    <w:lsdException w:name="Table Columns 4" w:semiHidden="1" w:unhideWhenUsed="1"/>
+    <w:lsdException w:name="Table Columns 5" w:semiHidden="1" w:unhideWhenUsed="1"/>
+    <w:lsdException w:name="Table Grid 1" w:semiHidden="1" w:unhideWhenUsed="1"/>
+    <w:lsdException w:name="Table Grid 2" w:semiHidden="1" w:unhideWhenUsed="1"/>
+    <w:lsdException w:name="Table Grid 3" w:semiHidden="1" w:unhideWhenUsed="1"/>
+    <w:lsdException w:name="Table Grid 4" w:semiHidden="1" w:unhideWhenUsed="1"/>
+    <w:lsdException w:name="Table Grid 5" w:semiHidden="1" w:unhideWhenUsed="1"/>
+    <w:lsdException w:name="Table Grid 6" w:semiHidden="1" w:unhideWhenUsed="1"/>
+    <w:lsdException w:name="Table Grid 7" w:semiHidden="1" w:unhideWhenUsed="1"/>
+    <w:lsdException w:name="Table Grid 8" w:semiHidden="1" w:unhideWhenUsed="1"/>
+    <w:lsdException w:name="Table List 1" w:semiHidden="1" w:unhideWhenUsed="1"/>
+    <w:lsdException w:name="Table List 2" w:semiHidden="1" w:unhideWhenUsed="1"/>
+    <w:lsdException w:name="Table List 3" w:semiHidden="1" w:unhideWhenUsed="1"/>
+    <w:lsdException w:name="Table List 4" w:semiHidden="1" w:unhideWhenUsed="1"/>
+    <w:lsdException w:name="Table List 5" w:semiHidden="1" w:unhideWhenUsed="1"/>
+    <w:lsdException w:name="Table List 6" w:semiHidden="1" w:unhideWhenUsed="1"/>
+    <w:lsdException w:name="Table List 7" w:semiHidden="1" w:unhideWhenUsed="1"/>
+    <w:lsdException w:name="Table List 8" w:semiHidden="1" w:unhideWhenUsed="1"/>
+    <w:lsdException w:name="Table 3D effects 1" w:semiHidden="1" w:unhideWhenUsed="1"/>
+    <w:lsdException w:name="Table 3D effects 2" w:semiHidden="1" w:unhideWhenUsed="1"/>
+    <w:lsdException w:name="Table 3D effects 3" w:semiHidden="1" w:unhideWhenUsed="1"/>
+    <w:lsdException w:name="Table Contemporary" w:semiHidden="1" w:unhideWhenUsed="1"/>
+    <w:lsdException w:name="Table Elegant" w:semiHidden="1" w:unhideWhenUsed="1"/>
+    <w:lsdException w:name="Table Professional" w:semiHidden="1" w:unhideWhenUsed="1"/>
+    <w:lsdException w:name="Table Subtle 1" w:semiHidden="1" w:unhideWhenUsed="1"/>
+    <w:lsdException w:name="Table Subtle 2" w:semiHidden="1" w:unhideWhenUsed="1"/>
+    <w:lsdException w:name="Table Web 1" w:semiHidden="1" w:unhideWhenUsed="1"/>
+    <w:lsdException w:name="Table Web 2" w:semiHidden="1" w:unhideWhenUsed="1"/>
+    <w:lsdException w:name="Table Web 3" w:semiHidden="1" w:unhideWhenUsed="1"/>
+    <w:lsdException w:name="Table Theme" w:semiHidden="1" w:unhideWhenUsed="1"/>
     <w:lsdException w:name="Placeholder Text" w:semiHidden="1" w:uiPriority="99"/>
     <w:lsdException w:name="No Spacing" w:uiPriority="1" w:qFormat="1"/>
     <w:lsdException w:name="Light Shading" w:uiPriority="60"/>
@@ -14281,10 +14176,15 @@
   </w:style>
   <w:style w:type="character" w:default="1" w:styleId="a0">
     <w:name w:val="Default Paragraph Font"/>
+    <w:uiPriority w:val="1"/>
+    <w:semiHidden/>
+    <w:unhideWhenUsed/>
   </w:style>
   <w:style w:type="table" w:default="1" w:styleId="a1">
     <w:name w:val="Normal Table"/>
+    <w:uiPriority w:val="99"/>
     <w:semiHidden/>
+    <w:unhideWhenUsed/>
     <w:tblPr>
       <w:tblInd w:w="0" w:type="dxa"/>
       <w:tblCellMar>
@@ -14297,7 +14197,9 @@
   </w:style>
   <w:style w:type="numbering" w:default="1" w:styleId="a2">
     <w:name w:val="No List"/>
+    <w:uiPriority w:val="99"/>
     <w:semiHidden/>
+    <w:unhideWhenUsed/>
   </w:style>
   <w:style w:type="character" w:styleId="a3">
     <w:name w:val="Placeholder Text"/>
@@ -14305,17 +14207,17 @@
       <w:color w:val="808080"/>
     </w:rPr>
   </w:style>
-  <w:style w:type="character" w:customStyle="1" w:styleId="Char">
-    <w:name w:val="批注框文本 Char"/>
-    <w:link w:val="a4"/>
+  <w:style w:type="character" w:customStyle="1" w:styleId="a4">
+    <w:name w:val="批注框文本 字符"/>
+    <w:link w:val="a5"/>
     <w:rPr>
       <w:sz w:val="18"/>
       <w:szCs w:val="18"/>
     </w:rPr>
   </w:style>
-  <w:style w:type="character" w:customStyle="1" w:styleId="Char0">
-    <w:name w:val="文档结构图 Char"/>
-    <w:link w:val="a5"/>
+  <w:style w:type="character" w:customStyle="1" w:styleId="a6">
+    <w:name w:val="文档结构图 字符"/>
+    <w:link w:val="a7"/>
     <w:rPr>
       <w:rFonts w:ascii="宋体"/>
       <w:kern w:val="2"/>
@@ -14323,26 +14225,26 @@
       <w:szCs w:val="18"/>
     </w:rPr>
   </w:style>
-  <w:style w:type="character" w:customStyle="1" w:styleId="Char1">
-    <w:name w:val="页眉 Char"/>
-    <w:link w:val="a6"/>
+  <w:style w:type="character" w:customStyle="1" w:styleId="a8">
+    <w:name w:val="页眉 字符"/>
+    <w:link w:val="a9"/>
     <w:rPr>
       <w:sz w:val="18"/>
       <w:szCs w:val="18"/>
     </w:rPr>
   </w:style>
-  <w:style w:type="character" w:customStyle="1" w:styleId="Char2">
-    <w:name w:val="页脚 Char"/>
-    <w:link w:val="a7"/>
+  <w:style w:type="character" w:customStyle="1" w:styleId="aa">
+    <w:name w:val="页脚 字符"/>
+    <w:link w:val="ab"/>
     <w:rPr>
       <w:sz w:val="18"/>
       <w:szCs w:val="18"/>
     </w:rPr>
   </w:style>
-  <w:style w:type="paragraph" w:styleId="a7">
+  <w:style w:type="paragraph" w:styleId="ab">
     <w:name w:val="footer"/>
     <w:basedOn w:val="a"/>
-    <w:link w:val="Char2"/>
+    <w:link w:val="aa"/>
     <w:pPr>
       <w:tabs>
         <w:tab w:val="center" w:pos="4153"/>
@@ -14356,29 +14258,29 @@
       <w:szCs w:val="18"/>
     </w:rPr>
   </w:style>
-  <w:style w:type="paragraph" w:styleId="a4">
+  <w:style w:type="paragraph" w:styleId="a5">
     <w:name w:val="Balloon Text"/>
     <w:basedOn w:val="a"/>
-    <w:link w:val="Char"/>
+    <w:link w:val="a4"/>
     <w:rPr>
       <w:sz w:val="18"/>
       <w:szCs w:val="18"/>
     </w:rPr>
   </w:style>
-  <w:style w:type="paragraph" w:styleId="a5">
+  <w:style w:type="paragraph" w:styleId="a7">
     <w:name w:val="Document Map"/>
     <w:basedOn w:val="a"/>
-    <w:link w:val="Char0"/>
+    <w:link w:val="a6"/>
     <w:rPr>
       <w:rFonts w:ascii="宋体"/>
       <w:sz w:val="18"/>
       <w:szCs w:val="18"/>
     </w:rPr>
   </w:style>
-  <w:style w:type="paragraph" w:styleId="a6">
+  <w:style w:type="paragraph" w:styleId="a9">
     <w:name w:val="header"/>
     <w:basedOn w:val="a"/>
-    <w:link w:val="Char1"/>
+    <w:link w:val="a8"/>
     <w:pPr>
       <w:pBdr>
         <w:bottom w:val="single" w:sz="6" w:space="1" w:color="auto"/>
@@ -14395,7 +14297,7 @@
       <w:szCs w:val="18"/>
     </w:rPr>
   </w:style>
-  <w:style w:type="paragraph" w:styleId="a8">
+  <w:style w:type="paragraph" w:customStyle="1" w:styleId="ac">
     <w:name w:val="列出段落"/>
     <w:basedOn w:val="a"/>
     <w:qFormat/>
@@ -14403,7 +14305,7 @@
       <w:ind w:firstLineChars="200" w:firstLine="420"/>
     </w:pPr>
   </w:style>
-  <w:style w:type="character" w:styleId="a9">
+  <w:style w:type="character" w:styleId="ad">
     <w:name w:val="page number"/>
     <w:basedOn w:val="a0"/>
     <w:rsid w:val="00B442A7"/>
@@ -14471,7 +14373,7 @@
       </w:numPr>
     </w:pPr>
   </w:style>
-  <w:style w:type="table" w:styleId="aa">
+  <w:style w:type="table" w:styleId="ae">
     <w:name w:val="Table Grid"/>
     <w:basedOn w:val="a1"/>
     <w:rsid w:val="006306B1"/>
@@ -14486,7 +14388,7 @@
       </w:tblBorders>
     </w:tblPr>
   </w:style>
-  <w:style w:type="paragraph" w:styleId="ab">
+  <w:style w:type="paragraph" w:styleId="af">
     <w:name w:val="caption"/>
     <w:basedOn w:val="a"/>
     <w:next w:val="a"/>

</xml_diff>